<commit_message>
Added IT document for increment 1
</commit_message>
<xml_diff>
--- a/IT.docx
+++ b/IT.docx
@@ -1,6 +1,6 @@
 
 <file path=word/document.xml><?xml version="1.0" encoding="utf-8"?>
-<w:document xmlns:wpc="http://schemas.microsoft.com/office/word/2010/wordprocessingCanvas" xmlns:cx="http://schemas.microsoft.com/office/drawing/2014/chartex" xmlns:cx1="http://schemas.microsoft.com/office/drawing/2015/9/8/chartex" xmlns:cx2="http://schemas.microsoft.com/office/drawing/2015/10/21/chartex" xmlns:cx3="http://schemas.microsoft.com/office/drawing/2016/5/9/chartex" xmlns:cx4="http://schemas.microsoft.com/office/drawing/2016/5/10/chartex" xmlns:cx5="http://schemas.microsoft.com/office/drawing/2016/5/11/chartex" xmlns:cx6="http://schemas.microsoft.com/office/drawing/2016/5/12/chartex" xmlns:cx7="http://schemas.microsoft.com/office/drawing/2016/5/13/chartex" xmlns:cx8="http://schemas.microsoft.com/office/drawing/2016/5/14/chartex" xmlns:mc="http://schemas.openxmlformats.org/markup-compatibility/2006" xmlns:aink="http://schemas.microsoft.com/office/drawing/2016/ink" xmlns:am3d="http://schemas.microsoft.com/office/drawing/2017/model3d" xmlns:o="urn:schemas-microsoft-com:office:office" xmlns:r="http://schemas.openxmlformats.org/officeDocument/2006/relationships" xmlns:m="http://schemas.openxmlformats.org/officeDocument/2006/math" xmlns:v="urn:schemas-microsoft-com:vml" xmlns:wp14="http://schemas.microsoft.com/office/word/2010/wordprocessingDrawing" xmlns:wp="http://schemas.openxmlformats.org/drawingml/2006/wordprocessingDrawing" xmlns:w10="urn:schemas-microsoft-com:office:word" xmlns:w="http://schemas.openxmlformats.org/wordprocessingml/2006/main" xmlns:w14="http://schemas.microsoft.com/office/word/2010/wordml" xmlns:w15="http://schemas.microsoft.com/office/word/2012/wordml" xmlns:w16cid="http://schemas.microsoft.com/office/word/2016/wordml/cid" xmlns:w16se="http://schemas.microsoft.com/office/word/2015/wordml/symex" xmlns:wpg="http://schemas.microsoft.com/office/word/2010/wordprocessingGroup" xmlns:wpi="http://schemas.microsoft.com/office/word/2010/wordprocessingInk" xmlns:wne="http://schemas.microsoft.com/office/word/2006/wordml" xmlns:wps="http://schemas.microsoft.com/office/word/2010/wordprocessingShape" mc:Ignorable="w14 w15 w16se w16cid wp14">
+<w:document xmlns:wpc="http://schemas.microsoft.com/office/word/2010/wordprocessingCanvas" xmlns:cx="http://schemas.microsoft.com/office/drawing/2014/chartex" xmlns:cx1="http://schemas.microsoft.com/office/drawing/2015/9/8/chartex" xmlns:cx2="http://schemas.microsoft.com/office/drawing/2015/10/21/chartex" xmlns:cx3="http://schemas.microsoft.com/office/drawing/2016/5/9/chartex" xmlns:cx4="http://schemas.microsoft.com/office/drawing/2016/5/10/chartex" xmlns:cx5="http://schemas.microsoft.com/office/drawing/2016/5/11/chartex" xmlns:cx6="http://schemas.microsoft.com/office/drawing/2016/5/12/chartex" xmlns:cx7="http://schemas.microsoft.com/office/drawing/2016/5/13/chartex" xmlns:cx8="http://schemas.microsoft.com/office/drawing/2016/5/14/chartex" xmlns:mc="http://schemas.openxmlformats.org/markup-compatibility/2006" xmlns:aink="http://schemas.microsoft.com/office/drawing/2016/ink" xmlns:am3d="http://schemas.microsoft.com/office/drawing/2017/model3d" xmlns:o="urn:schemas-microsoft-com:office:office" xmlns:r="http://schemas.openxmlformats.org/officeDocument/2006/relationships" xmlns:m="http://schemas.openxmlformats.org/officeDocument/2006/math" xmlns:v="urn:schemas-microsoft-com:vml" xmlns:wp14="http://schemas.microsoft.com/office/word/2010/wordprocessingDrawing" xmlns:wp="http://schemas.openxmlformats.org/drawingml/2006/wordprocessingDrawing" xmlns:w10="urn:schemas-microsoft-com:office:word" xmlns:w="http://schemas.openxmlformats.org/wordprocessingml/2006/main" xmlns:w14="http://schemas.microsoft.com/office/word/2010/wordml" xmlns:w15="http://schemas.microsoft.com/office/word/2012/wordml" xmlns:w16cex="http://schemas.microsoft.com/office/word/2018/wordml/cex" xmlns:w16cid="http://schemas.microsoft.com/office/word/2016/wordml/cid" xmlns:w16="http://schemas.microsoft.com/office/word/2018/wordml" xmlns:w16se="http://schemas.microsoft.com/office/word/2015/wordml/symex" xmlns:wpg="http://schemas.microsoft.com/office/word/2010/wordprocessingGroup" xmlns:wpi="http://schemas.microsoft.com/office/word/2010/wordprocessingInk" xmlns:wne="http://schemas.microsoft.com/office/word/2006/wordml" xmlns:wps="http://schemas.microsoft.com/office/word/2010/wordprocessingShape" mc:Ignorable="w14 w15 w16se w16cid w16 w16cex wp14">
   <w:body>
     <w:p>
       <w:pPr>
@@ -135,7 +135,52 @@
           <w:sz w:val="44"/>
           <w:bdr w:val="none" w:sz="0" w:space="0" w:color="auto" w:frame="1"/>
         </w:rPr>
-        <w:t xml:space="preserve"> &lt;X&gt;</w:t>
+        <w:t xml:space="preserve"> </w:t>
+      </w:r>
+      <w:r>
+        <w:rPr>
+          <w:rFonts w:ascii="Arial" w:hAnsi="Arial" w:cs="Arial"/>
+          <w:b/>
+          <w:sz w:val="44"/>
+          <w:bdr w:val="none" w:sz="0" w:space="0" w:color="auto" w:frame="1"/>
+        </w:rPr>
+        <w:t>4</w:t>
+      </w:r>
+      <w:r>
+        <w:rPr>
+          <w:rFonts w:ascii="Arial" w:hAnsi="Arial" w:cs="Arial"/>
+          <w:b/>
+          <w:sz w:val="44"/>
+          <w:bdr w:val="none" w:sz="0" w:space="0" w:color="auto" w:frame="1"/>
+        </w:rPr>
+        <w:t>:</w:t>
+      </w:r>
+      <w:r>
+        <w:rPr>
+          <w:rFonts w:ascii="Arial" w:hAnsi="Arial" w:cs="Arial"/>
+          <w:b/>
+          <w:sz w:val="44"/>
+          <w:bdr w:val="none" w:sz="0" w:space="0" w:color="auto" w:frame="1"/>
+        </w:rPr>
+        <w:t xml:space="preserve"> Retro</w:t>
+      </w:r>
+      <w:r>
+        <w:rPr>
+          <w:rFonts w:ascii="Arial" w:hAnsi="Arial" w:cs="Arial"/>
+          <w:b/>
+          <w:sz w:val="44"/>
+          <w:bdr w:val="none" w:sz="0" w:space="0" w:color="auto" w:frame="1"/>
+        </w:rPr>
+        <w:t>-</w:t>
+      </w:r>
+      <w:r>
+        <w:rPr>
+          <w:rFonts w:ascii="Arial" w:hAnsi="Arial" w:cs="Arial"/>
+          <w:b/>
+          <w:sz w:val="44"/>
+          <w:bdr w:val="none" w:sz="0" w:space="0" w:color="auto" w:frame="1"/>
+        </w:rPr>
+        <w:t>Arcade</w:t>
       </w:r>
     </w:p>
     <w:p>
@@ -230,134 +275,117 @@
       </w:pPr>
       <w:r>
         <w:rPr>
+          <w:rStyle w:val="normaltextrun"/>
           <w:rFonts w:ascii="Arial" w:hAnsi="Arial" w:cs="Arial"/>
           <w:b/>
+          <w:bCs/>
           <w:sz w:val="32"/>
-          <w:bdr w:val="none" w:sz="0" w:space="0" w:color="auto" w:frame="1"/>
+          <w:szCs w:val="32"/>
         </w:rPr>
         <w:t>Authors</w:t>
       </w:r>
       <w:r>
         <w:rPr>
+          <w:rStyle w:val="normaltextrun"/>
           <w:rFonts w:ascii="Arial" w:hAnsi="Arial" w:cs="Arial"/>
           <w:sz w:val="32"/>
-          <w:bdr w:val="none" w:sz="0" w:space="0" w:color="auto" w:frame="1"/>
-        </w:rPr>
-        <w:t xml:space="preserve">: </w:t>
+          <w:szCs w:val="32"/>
+        </w:rPr>
+        <w:t>:</w:t>
       </w:r>
     </w:p>
     <w:p>
       <w:pPr>
+        <w:pStyle w:val="paragraph"/>
+        <w:spacing w:before="0" w:beforeAutospacing="0" w:after="0" w:afterAutospacing="0"/>
         <w:jc w:val="center"/>
-        <w:rPr>
+        <w:textAlignment w:val="baseline"/>
+      </w:pPr>
+      <w:r>
+        <w:rPr>
+          <w:rStyle w:val="normaltextrun"/>
           <w:rFonts w:ascii="Arial" w:hAnsi="Arial" w:cs="Arial"/>
           <w:sz w:val="28"/>
-          <w:bdr w:val="none" w:sz="0" w:space="0" w:color="auto" w:frame="1"/>
-        </w:rPr>
-      </w:pPr>
-      <w:r>
-        <w:rPr>
-          <w:rFonts w:ascii="Arial" w:hAnsi="Arial" w:cs="Arial"/>
-          <w:sz w:val="28"/>
-          <w:bdr w:val="none" w:sz="0" w:space="0" w:color="auto" w:frame="1"/>
-        </w:rPr>
-        <w:t>Alice</w:t>
-      </w:r>
-      <w:r>
-        <w:rPr>
-          <w:rFonts w:ascii="Arial" w:hAnsi="Arial" w:cs="Arial"/>
-          <w:sz w:val="28"/>
-          <w:bdr w:val="none" w:sz="0" w:space="0" w:color="auto" w:frame="1"/>
-        </w:rPr>
-        <w:t xml:space="preserve"> B</w:t>
+          <w:szCs w:val="28"/>
+        </w:rPr>
+        <w:t>Andrew L</w:t>
       </w:r>
     </w:p>
     <w:p>
       <w:pPr>
+        <w:pStyle w:val="paragraph"/>
+        <w:spacing w:before="0" w:beforeAutospacing="0" w:after="0" w:afterAutospacing="0"/>
         <w:jc w:val="center"/>
-        <w:rPr>
+        <w:textAlignment w:val="baseline"/>
+      </w:pPr>
+      <w:r>
+        <w:rPr>
+          <w:rStyle w:val="normaltextrun"/>
           <w:rFonts w:ascii="Arial" w:hAnsi="Arial" w:cs="Arial"/>
           <w:sz w:val="28"/>
-          <w:bdr w:val="none" w:sz="0" w:space="0" w:color="auto" w:frame="1"/>
-        </w:rPr>
-      </w:pPr>
-      <w:r>
-        <w:rPr>
-          <w:rFonts w:ascii="Arial" w:hAnsi="Arial" w:cs="Arial"/>
-          <w:sz w:val="28"/>
-          <w:bdr w:val="none" w:sz="0" w:space="0" w:color="auto" w:frame="1"/>
-        </w:rPr>
-        <w:t>Bob</w:t>
-      </w:r>
-      <w:r>
-        <w:rPr>
-          <w:rFonts w:ascii="Arial" w:hAnsi="Arial" w:cs="Arial"/>
-          <w:sz w:val="28"/>
-          <w:bdr w:val="none" w:sz="0" w:space="0" w:color="auto" w:frame="1"/>
-        </w:rPr>
-        <w:t xml:space="preserve"> C</w:t>
+          <w:szCs w:val="28"/>
+          <w:lang w:val="es-US"/>
+        </w:rPr>
+        <w:t>Joseph B</w:t>
       </w:r>
     </w:p>
     <w:p>
       <w:pPr>
+        <w:pStyle w:val="paragraph"/>
+        <w:spacing w:before="0" w:beforeAutospacing="0" w:after="0" w:afterAutospacing="0"/>
         <w:jc w:val="center"/>
-        <w:rPr>
+        <w:textAlignment w:val="baseline"/>
+      </w:pPr>
+      <w:r>
+        <w:rPr>
+          <w:rStyle w:val="normaltextrun"/>
           <w:rFonts w:ascii="Arial" w:hAnsi="Arial" w:cs="Arial"/>
           <w:sz w:val="28"/>
-          <w:bdr w:val="none" w:sz="0" w:space="0" w:color="auto" w:frame="1"/>
-        </w:rPr>
-      </w:pPr>
-      <w:r>
-        <w:rPr>
-          <w:rFonts w:ascii="Arial" w:hAnsi="Arial" w:cs="Arial"/>
-          <w:sz w:val="28"/>
-          <w:bdr w:val="none" w:sz="0" w:space="0" w:color="auto" w:frame="1"/>
-        </w:rPr>
-        <w:t>Chris</w:t>
-      </w:r>
-      <w:r>
-        <w:rPr>
-          <w:rFonts w:ascii="Arial" w:hAnsi="Arial" w:cs="Arial"/>
-          <w:sz w:val="28"/>
-          <w:bdr w:val="none" w:sz="0" w:space="0" w:color="auto" w:frame="1"/>
-        </w:rPr>
-        <w:t xml:space="preserve"> D</w:t>
+          <w:szCs w:val="28"/>
+        </w:rPr>
+        <w:t>Mackenzie P</w:t>
       </w:r>
     </w:p>
     <w:p>
       <w:pPr>
+        <w:pStyle w:val="paragraph"/>
+        <w:spacing w:before="0" w:beforeAutospacing="0" w:after="0" w:afterAutospacing="0"/>
         <w:jc w:val="center"/>
-        <w:rPr>
+        <w:textAlignment w:val="baseline"/>
+      </w:pPr>
+      <w:r>
+        <w:rPr>
+          <w:rStyle w:val="normaltextrun"/>
           <w:rFonts w:ascii="Arial" w:hAnsi="Arial" w:cs="Arial"/>
           <w:sz w:val="28"/>
-          <w:bdr w:val="none" w:sz="0" w:space="0" w:color="auto" w:frame="1"/>
-        </w:rPr>
-      </w:pPr>
-      <w:r>
-        <w:rPr>
-          <w:rFonts w:ascii="Arial" w:hAnsi="Arial" w:cs="Arial"/>
-          <w:sz w:val="28"/>
-          <w:bdr w:val="none" w:sz="0" w:space="0" w:color="auto" w:frame="1"/>
-        </w:rPr>
-        <w:t>Dan E</w:t>
+          <w:szCs w:val="28"/>
+        </w:rPr>
+        <w:t>Michael T</w:t>
       </w:r>
     </w:p>
     <w:p>
       <w:pPr>
+        <w:pStyle w:val="paragraph"/>
+        <w:spacing w:before="0" w:beforeAutospacing="0" w:after="0" w:afterAutospacing="0"/>
         <w:jc w:val="center"/>
-        <w:rPr>
-          <w:rFonts w:ascii="Arial" w:hAnsi="Arial" w:cs="Arial"/>
-          <w:sz w:val="32"/>
-          <w:bdr w:val="none" w:sz="0" w:space="0" w:color="auto" w:frame="1"/>
-        </w:rPr>
-      </w:pPr>
+        <w:textAlignment w:val="baseline"/>
+      </w:pPr>
+      <w:r>
+        <w:rPr>
+          <w:rStyle w:val="normaltextrun"/>
+          <w:rFonts w:ascii="Arial" w:hAnsi="Arial" w:cs="Arial"/>
+          <w:sz w:val="28"/>
+          <w:szCs w:val="28"/>
+        </w:rPr>
+        <w:t>Seth P</w:t>
+      </w:r>
     </w:p>
     <w:p>
       <w:pPr>
         <w:jc w:val="center"/>
         <w:rPr>
           <w:rFonts w:ascii="Arial" w:hAnsi="Arial" w:cs="Arial"/>
-          <w:sz w:val="36"/>
+          <w:sz w:val="32"/>
           <w:bdr w:val="none" w:sz="0" w:space="0" w:color="auto" w:frame="1"/>
         </w:rPr>
       </w:pPr>
@@ -386,20 +414,30 @@
       <w:pPr>
         <w:jc w:val="center"/>
         <w:rPr>
+          <w:rFonts w:ascii="Arial" w:hAnsi="Arial" w:cs="Arial"/>
           <w:sz w:val="36"/>
           <w:bdr w:val="none" w:sz="0" w:space="0" w:color="auto" w:frame="1"/>
         </w:rPr>
       </w:pPr>
-      <w:r>
-        <w:rPr>
-          <w:sz w:val="36"/>
-          <w:bdr w:val="none" w:sz="0" w:space="0" w:color="auto" w:frame="1"/>
-        </w:rPr>
-        <w:br w:type="page"/>
-      </w:r>
     </w:p>
     <w:p>
       <w:pPr>
+        <w:jc w:val="center"/>
+        <w:rPr>
+          <w:sz w:val="36"/>
+          <w:bdr w:val="none" w:sz="0" w:space="0" w:color="auto" w:frame="1"/>
+        </w:rPr>
+      </w:pPr>
+      <w:r>
+        <w:rPr>
+          <w:sz w:val="36"/>
+          <w:bdr w:val="none" w:sz="0" w:space="0" w:color="auto" w:frame="1"/>
+        </w:rPr>
+        <w:br w:type="page"/>
+      </w:r>
+    </w:p>
+    <w:p>
+      <w:pPr>
         <w:pStyle w:val="Heading1"/>
         <w:rPr>
           <w:rFonts w:ascii="inherit" w:hAnsi="inherit" w:cs="Lucida Grande" w:hint="eastAsia"/>
@@ -424,7 +462,7 @@
         <w:shd w:val="clear" w:color="auto" w:fill="FFFFFF"/>
         <w:rPr>
           <w:rFonts w:ascii="Arial" w:hAnsi="Arial" w:cs="Arial"/>
-          <w:i/>
+          <w:iCs/>
           <w:color w:val="000000"/>
           <w:sz w:val="20"/>
           <w:szCs w:val="20"/>
@@ -434,104 +472,289 @@
       <w:r>
         <w:rPr>
           <w:rFonts w:ascii="Arial" w:hAnsi="Arial" w:cs="Arial"/>
-          <w:i/>
+          <w:iCs/>
           <w:color w:val="000000"/>
           <w:sz w:val="20"/>
           <w:szCs w:val="20"/>
           <w:bdr w:val="none" w:sz="0" w:space="0" w:color="auto" w:frame="1"/>
         </w:rPr>
-        <w:t>List the programming languages use in your project</w:t>
-      </w:r>
-      <w:r>
-        <w:rPr>
-          <w:rFonts w:ascii="Arial" w:hAnsi="Arial" w:cs="Arial"/>
-          <w:i/>
+        <w:t>Python3</w:t>
+      </w:r>
+      <w:r>
+        <w:rPr>
+          <w:rFonts w:ascii="Arial" w:hAnsi="Arial" w:cs="Arial"/>
+          <w:iCs/>
           <w:color w:val="000000"/>
           <w:sz w:val="20"/>
           <w:szCs w:val="20"/>
           <w:bdr w:val="none" w:sz="0" w:space="0" w:color="auto" w:frame="1"/>
         </w:rPr>
-        <w:t>, where you use them (what components of your project)</w:t>
-      </w:r>
-      <w:r>
-        <w:rPr>
-          <w:rFonts w:ascii="Arial" w:hAnsi="Arial" w:cs="Arial"/>
-          <w:i/>
+        <w:t xml:space="preserve"> </w:t>
+      </w:r>
+      <w:r>
+        <w:rPr>
+          <w:rFonts w:ascii="Arial" w:hAnsi="Arial" w:cs="Arial"/>
+          <w:iCs/>
           <w:color w:val="000000"/>
           <w:sz w:val="20"/>
           <w:szCs w:val="20"/>
           <w:bdr w:val="none" w:sz="0" w:space="0" w:color="auto" w:frame="1"/>
         </w:rPr>
-        <w:t xml:space="preserve"> and your reason for choosing them (whatever that may be). </w:t>
-      </w:r>
-    </w:p>
-    <w:p>
-      <w:pPr>
-        <w:pStyle w:val="Heading1"/>
-        <w:rPr>
-          <w:rFonts w:ascii="inherit" w:hAnsi="inherit" w:cs="Lucida Grande" w:hint="eastAsia"/>
-        </w:rPr>
-      </w:pPr>
-      <w:r>
-        <w:rPr>
-          <w:bdr w:val="none" w:sz="0" w:space="0" w:color="auto" w:frame="1"/>
-        </w:rPr>
-        <w:t>Platforms, APIs, Databases, and other technologies used</w:t>
-      </w:r>
-      <w:r>
-        <w:rPr>
-          <w:bdr w:val="none" w:sz="0" w:space="0" w:color="auto" w:frame="1"/>
-        </w:rPr>
-        <w:t xml:space="preserve"> (5 points) </w:t>
-      </w:r>
-    </w:p>
-    <w:p>
-      <w:pPr>
-        <w:shd w:val="clear" w:color="auto" w:fill="FFFFFF"/>
-        <w:rPr>
-          <w:rFonts w:ascii="Arial" w:hAnsi="Arial" w:cs="Arial"/>
-          <w:i/>
+        <w:t>–</w:t>
+      </w:r>
+      <w:r>
+        <w:rPr>
+          <w:rFonts w:ascii="Arial" w:hAnsi="Arial" w:cs="Arial"/>
+          <w:iCs/>
           <w:color w:val="000000"/>
           <w:sz w:val="20"/>
           <w:szCs w:val="20"/>
           <w:bdr w:val="none" w:sz="0" w:space="0" w:color="auto" w:frame="1"/>
         </w:rPr>
-      </w:pPr>
-      <w:r>
-        <w:rPr>
-          <w:rFonts w:ascii="Arial" w:hAnsi="Arial" w:cs="Arial"/>
-          <w:i/>
+        <w:t xml:space="preserve"> </w:t>
+      </w:r>
+      <w:r>
+        <w:rPr>
+          <w:rFonts w:ascii="Arial" w:hAnsi="Arial" w:cs="Arial"/>
+          <w:iCs/>
           <w:color w:val="000000"/>
           <w:sz w:val="20"/>
           <w:szCs w:val="20"/>
           <w:bdr w:val="none" w:sz="0" w:space="0" w:color="auto" w:frame="1"/>
         </w:rPr>
-        <w:t>List all the platforms, APIs, Databases, and any other technologies you use in your project and where you use them (in what components of your project).</w:t>
+        <w:t xml:space="preserve">used for GUI and game design. </w:t>
       </w:r>
     </w:p>
     <w:p>
       <w:pPr>
-        <w:pStyle w:val="Heading1"/>
-        <w:rPr>
-          <w:rFonts w:ascii="inherit" w:hAnsi="inherit" w:cs="Lucida Grande" w:hint="eastAsia"/>
-        </w:rPr>
-      </w:pPr>
-      <w:r>
-        <w:rPr>
-          <w:bdr w:val="none" w:sz="0" w:space="0" w:color="auto" w:frame="1"/>
-        </w:rPr>
-        <w:t>Execution-based Functional Testing</w:t>
-      </w:r>
-      <w:r>
-        <w:rPr>
-          <w:bdr w:val="none" w:sz="0" w:space="0" w:color="auto" w:frame="1"/>
-        </w:rPr>
-        <w:t xml:space="preserve"> (10 points)</w:t>
+        <w:shd w:val="clear" w:color="auto" w:fill="FFFFFF" w:themeFill="background1"/>
+        <w:rPr>
+          <w:rFonts w:ascii="Arial" w:hAnsi="Arial" w:cs="Arial"/>
+          <w:iCs/>
+          <w:color w:val="000000"/>
+          <w:sz w:val="20"/>
+          <w:szCs w:val="20"/>
+          <w:bdr w:val="none" w:sz="0" w:space="0" w:color="auto" w:frame="1"/>
+        </w:rPr>
+      </w:pPr>
+      <w:r>
+        <w:rPr>
+          <w:rFonts w:ascii="Arial" w:hAnsi="Arial" w:cs="Arial"/>
+          <w:iCs/>
+          <w:color w:val="000000"/>
+          <w:sz w:val="20"/>
+          <w:szCs w:val="20"/>
+          <w:bdr w:val="none" w:sz="0" w:space="0" w:color="auto" w:frame="1"/>
+        </w:rPr>
+        <w:t>My</w:t>
+      </w:r>
+      <w:r>
+        <w:rPr>
+          <w:rFonts w:ascii="Arial" w:hAnsi="Arial" w:cs="Arial"/>
+          <w:iCs/>
+          <w:color w:val="000000"/>
+          <w:sz w:val="20"/>
+          <w:szCs w:val="20"/>
+          <w:bdr w:val="none" w:sz="0" w:space="0" w:color="auto" w:frame="1"/>
+        </w:rPr>
+        <w:t>SQL</w:t>
+      </w:r>
+      <w:r>
+        <w:rPr>
+          <w:rFonts w:ascii="Arial" w:hAnsi="Arial" w:cs="Arial"/>
+          <w:iCs/>
+          <w:color w:val="000000"/>
+          <w:sz w:val="20"/>
+          <w:szCs w:val="20"/>
+          <w:bdr w:val="none" w:sz="0" w:space="0" w:color="auto" w:frame="1"/>
+        </w:rPr>
+        <w:t xml:space="preserve"> – Backend database to keep track of </w:t>
+      </w:r>
+      <w:r>
+        <w:rPr>
+          <w:rFonts w:ascii="Arial" w:hAnsi="Arial" w:cs="Arial"/>
+          <w:iCs/>
+          <w:color w:val="000000"/>
+          <w:sz w:val="20"/>
+          <w:szCs w:val="20"/>
+          <w:bdr w:val="none" w:sz="0" w:space="0" w:color="auto" w:frame="1"/>
+        </w:rPr>
+        <w:t>user profiles, high scores, and user stats of games played.</w:t>
       </w:r>
     </w:p>
     <w:p>
       <w:pPr>
+        <w:pStyle w:val="Heading1"/>
+        <w:rPr>
+          <w:rFonts w:ascii="inherit" w:hAnsi="inherit" w:cs="Lucida Grande" w:hint="eastAsia"/>
+        </w:rPr>
+      </w:pPr>
+      <w:r>
+        <w:rPr>
+          <w:bdr w:val="none" w:sz="0" w:space="0" w:color="auto" w:frame="1"/>
+        </w:rPr>
+        <w:t>Platforms, APIs, Databases, and other technologies used</w:t>
+      </w:r>
+      <w:r>
+        <w:rPr>
+          <w:bdr w:val="none" w:sz="0" w:space="0" w:color="auto" w:frame="1"/>
+        </w:rPr>
+        <w:t xml:space="preserve"> (5 points) </w:t>
+      </w:r>
+    </w:p>
+    <w:p>
+      <w:pPr>
+        <w:shd w:val="clear" w:color="auto" w:fill="FFFFFF" w:themeFill="background1"/>
+        <w:rPr>
+          <w:rFonts w:ascii="Arial" w:hAnsi="Arial" w:cs="Arial"/>
+          <w:color w:val="000000"/>
+          <w:sz w:val="20"/>
+          <w:szCs w:val="20"/>
+          <w:bdr w:val="none" w:sz="0" w:space="0" w:color="auto" w:frame="1"/>
+        </w:rPr>
+      </w:pPr>
+      <w:r>
+        <w:rPr>
+          <w:rFonts w:ascii="Arial" w:hAnsi="Arial" w:cs="Arial"/>
+          <w:color w:val="000000"/>
+          <w:sz w:val="20"/>
+          <w:szCs w:val="20"/>
+          <w:bdr w:val="none" w:sz="0" w:space="0" w:color="auto" w:frame="1"/>
+        </w:rPr>
+        <w:t>Pyqt – used to create GUI in Python</w:t>
+      </w:r>
+    </w:p>
+    <w:p>
+      <w:pPr>
+        <w:shd w:val="clear" w:color="auto" w:fill="FFFFFF" w:themeFill="background1"/>
+        <w:rPr>
+          <w:rFonts w:ascii="Arial" w:hAnsi="Arial" w:cs="Arial"/>
+          <w:color w:val="000000" w:themeColor="text1"/>
+          <w:sz w:val="20"/>
+          <w:szCs w:val="20"/>
+        </w:rPr>
+      </w:pPr>
+      <w:r>
+        <w:rPr>
+          <w:rFonts w:ascii="Arial" w:hAnsi="Arial" w:cs="Arial"/>
+          <w:color w:val="000000" w:themeColor="text1"/>
+          <w:sz w:val="20"/>
+          <w:szCs w:val="20"/>
+        </w:rPr>
+        <w:t xml:space="preserve">Pygames – used to </w:t>
+      </w:r>
+      <w:r>
+        <w:rPr>
+          <w:rFonts w:ascii="Arial" w:hAnsi="Arial" w:cs="Arial"/>
+          <w:color w:val="000000" w:themeColor="text1"/>
+          <w:sz w:val="20"/>
+          <w:szCs w:val="20"/>
+        </w:rPr>
+        <w:t>develop the actual games</w:t>
+      </w:r>
+    </w:p>
+    <w:p>
+      <w:pPr>
         <w:shd w:val="clear" w:color="auto" w:fill="FFFFFF"/>
+        <w:rPr>
+          <w:rFonts w:ascii="Arial" w:hAnsi="Arial" w:cs="Arial"/>
+          <w:iCs/>
+          <w:color w:val="000000"/>
+          <w:sz w:val="20"/>
+          <w:szCs w:val="20"/>
+          <w:bdr w:val="none" w:sz="0" w:space="0" w:color="auto" w:frame="1"/>
+        </w:rPr>
+      </w:pPr>
+      <w:r>
+        <w:rPr>
+          <w:rFonts w:ascii="Arial" w:hAnsi="Arial" w:cs="Arial"/>
+          <w:iCs/>
+          <w:color w:val="000000"/>
+          <w:sz w:val="20"/>
+          <w:szCs w:val="20"/>
+          <w:bdr w:val="none" w:sz="0" w:space="0" w:color="auto" w:frame="1"/>
+        </w:rPr>
+        <w:t xml:space="preserve">SQLite </w:t>
+      </w:r>
+      <w:r>
+        <w:rPr>
+          <w:rFonts w:ascii="Arial" w:hAnsi="Arial" w:cs="Arial"/>
+          <w:iCs/>
+          <w:color w:val="000000"/>
+          <w:sz w:val="20"/>
+          <w:szCs w:val="20"/>
+          <w:bdr w:val="none" w:sz="0" w:space="0" w:color="auto" w:frame="1"/>
+        </w:rPr>
+        <w:t>–</w:t>
+      </w:r>
+      <w:r>
+        <w:rPr>
+          <w:rFonts w:ascii="Arial" w:hAnsi="Arial" w:cs="Arial"/>
+          <w:iCs/>
+          <w:color w:val="000000"/>
+          <w:sz w:val="20"/>
+          <w:szCs w:val="20"/>
+          <w:bdr w:val="none" w:sz="0" w:space="0" w:color="auto" w:frame="1"/>
+        </w:rPr>
+        <w:t xml:space="preserve"> </w:t>
+      </w:r>
+      <w:r>
+        <w:rPr>
+          <w:rFonts w:ascii="Arial" w:hAnsi="Arial" w:cs="Arial"/>
+          <w:iCs/>
+          <w:color w:val="000000"/>
+          <w:sz w:val="20"/>
+          <w:szCs w:val="20"/>
+          <w:bdr w:val="none" w:sz="0" w:space="0" w:color="auto" w:frame="1"/>
+        </w:rPr>
+        <w:t>database API</w:t>
+      </w:r>
+      <w:r>
+        <w:rPr>
+          <w:rFonts w:ascii="Arial" w:hAnsi="Arial" w:cs="Arial"/>
+          <w:iCs/>
+          <w:color w:val="000000"/>
+          <w:sz w:val="20"/>
+          <w:szCs w:val="20"/>
+          <w:bdr w:val="none" w:sz="0" w:space="0" w:color="auto" w:frame="1"/>
+        </w:rPr>
+        <w:t xml:space="preserve"> using MariaDB for </w:t>
+      </w:r>
+      <w:r>
+        <w:rPr>
+          <w:rFonts w:ascii="Arial" w:hAnsi="Arial" w:cs="Arial"/>
+          <w:iCs/>
+          <w:color w:val="000000"/>
+          <w:sz w:val="20"/>
+          <w:szCs w:val="20"/>
+          <w:bdr w:val="none" w:sz="0" w:space="0" w:color="auto" w:frame="1"/>
+        </w:rPr>
+        <w:t>database management</w:t>
+      </w:r>
+    </w:p>
+    <w:p>
+      <w:pPr>
+        <w:pStyle w:val="Heading1"/>
+        <w:rPr>
+          <w:rFonts w:ascii="inherit" w:hAnsi="inherit" w:cs="Lucida Grande" w:hint="eastAsia"/>
+        </w:rPr>
+      </w:pPr>
+      <w:r>
+        <w:rPr>
+          <w:bdr w:val="none" w:sz="0" w:space="0" w:color="auto" w:frame="1"/>
+        </w:rPr>
+        <w:t>Execution-based Functional Testing</w:t>
+      </w:r>
+      <w:r>
+        <w:rPr>
+          <w:bdr w:val="none" w:sz="0" w:space="0" w:color="auto" w:frame="1"/>
+        </w:rPr>
+        <w:t xml:space="preserve"> (10 points)</w:t>
+      </w:r>
+    </w:p>
+    <w:p>
+      <w:pPr>
+        <w:shd w:val="clear" w:color="auto" w:fill="FFFFFF" w:themeFill="background1"/>
         <w:rPr>
           <w:rFonts w:ascii="Arial" w:hAnsi="Arial" w:cs="Arial"/>
           <w:i/>
@@ -795,8 +1018,6 @@
         </w:rPr>
         <w:t>10</w:t>
       </w:r>
-      <w:bookmarkStart w:id="0" w:name="_GoBack"/>
-      <w:bookmarkEnd w:id="0"/>
       <w:r>
         <w:rPr>
           <w:bdr w:val="none" w:sz="0" w:space="0" w:color="auto" w:frame="1"/>
@@ -892,7 +1113,7 @@
 </file>
 
 <file path=word/numbering.xml><?xml version="1.0" encoding="utf-8"?>
-<w:numbering xmlns:wpc="http://schemas.microsoft.com/office/word/2010/wordprocessingCanvas" xmlns:cx="http://schemas.microsoft.com/office/drawing/2014/chartex" xmlns:cx1="http://schemas.microsoft.com/office/drawing/2015/9/8/chartex" xmlns:cx2="http://schemas.microsoft.com/office/drawing/2015/10/21/chartex" xmlns:cx3="http://schemas.microsoft.com/office/drawing/2016/5/9/chartex" xmlns:cx4="http://schemas.microsoft.com/office/drawing/2016/5/10/chartex" xmlns:cx5="http://schemas.microsoft.com/office/drawing/2016/5/11/chartex" xmlns:cx6="http://schemas.microsoft.com/office/drawing/2016/5/12/chartex" xmlns:cx7="http://schemas.microsoft.com/office/drawing/2016/5/13/chartex" xmlns:cx8="http://schemas.microsoft.com/office/drawing/2016/5/14/chartex" xmlns:mc="http://schemas.openxmlformats.org/markup-compatibility/2006" xmlns:aink="http://schemas.microsoft.com/office/drawing/2016/ink" xmlns:am3d="http://schemas.microsoft.com/office/drawing/2017/model3d" xmlns:o="urn:schemas-microsoft-com:office:office" xmlns:r="http://schemas.openxmlformats.org/officeDocument/2006/relationships" xmlns:m="http://schemas.openxmlformats.org/officeDocument/2006/math" xmlns:v="urn:schemas-microsoft-com:vml" xmlns:wp14="http://schemas.microsoft.com/office/word/2010/wordprocessingDrawing" xmlns:wp="http://schemas.openxmlformats.org/drawingml/2006/wordprocessingDrawing" xmlns:w10="urn:schemas-microsoft-com:office:word" xmlns:w="http://schemas.openxmlformats.org/wordprocessingml/2006/main" xmlns:w14="http://schemas.microsoft.com/office/word/2010/wordml" xmlns:w15="http://schemas.microsoft.com/office/word/2012/wordml" xmlns:w16cid="http://schemas.microsoft.com/office/word/2016/wordml/cid" xmlns:w16se="http://schemas.microsoft.com/office/word/2015/wordml/symex" xmlns:wpg="http://schemas.microsoft.com/office/word/2010/wordprocessingGroup" xmlns:wpi="http://schemas.microsoft.com/office/word/2010/wordprocessingInk" xmlns:wne="http://schemas.microsoft.com/office/word/2006/wordml" xmlns:wps="http://schemas.microsoft.com/office/word/2010/wordprocessingShape" mc:Ignorable="w14 w15 w16se w16cid wp14">
+<w:numbering xmlns:wpc="http://schemas.microsoft.com/office/word/2010/wordprocessingCanvas" xmlns:cx="http://schemas.microsoft.com/office/drawing/2014/chartex" xmlns:cx1="http://schemas.microsoft.com/office/drawing/2015/9/8/chartex" xmlns:cx2="http://schemas.microsoft.com/office/drawing/2015/10/21/chartex" xmlns:cx3="http://schemas.microsoft.com/office/drawing/2016/5/9/chartex" xmlns:cx4="http://schemas.microsoft.com/office/drawing/2016/5/10/chartex" xmlns:cx5="http://schemas.microsoft.com/office/drawing/2016/5/11/chartex" xmlns:cx6="http://schemas.microsoft.com/office/drawing/2016/5/12/chartex" xmlns:cx7="http://schemas.microsoft.com/office/drawing/2016/5/13/chartex" xmlns:cx8="http://schemas.microsoft.com/office/drawing/2016/5/14/chartex" xmlns:mc="http://schemas.openxmlformats.org/markup-compatibility/2006" xmlns:aink="http://schemas.microsoft.com/office/drawing/2016/ink" xmlns:am3d="http://schemas.microsoft.com/office/drawing/2017/model3d" xmlns:o="urn:schemas-microsoft-com:office:office" xmlns:r="http://schemas.openxmlformats.org/officeDocument/2006/relationships" xmlns:m="http://schemas.openxmlformats.org/officeDocument/2006/math" xmlns:v="urn:schemas-microsoft-com:vml" xmlns:wp14="http://schemas.microsoft.com/office/word/2010/wordprocessingDrawing" xmlns:wp="http://schemas.openxmlformats.org/drawingml/2006/wordprocessingDrawing" xmlns:w10="urn:schemas-microsoft-com:office:word" xmlns:w="http://schemas.openxmlformats.org/wordprocessingml/2006/main" xmlns:w14="http://schemas.microsoft.com/office/word/2010/wordml" xmlns:w15="http://schemas.microsoft.com/office/word/2012/wordml" xmlns:w16cex="http://schemas.microsoft.com/office/word/2018/wordml/cex" xmlns:w16cid="http://schemas.microsoft.com/office/word/2016/wordml/cid" xmlns:w16="http://schemas.microsoft.com/office/word/2018/wordml" xmlns:w16se="http://schemas.microsoft.com/office/word/2015/wordml/symex" xmlns:wpg="http://schemas.microsoft.com/office/word/2010/wordprocessingGroup" xmlns:wpi="http://schemas.microsoft.com/office/word/2010/wordprocessingInk" xmlns:wne="http://schemas.microsoft.com/office/word/2006/wordml" xmlns:wps="http://schemas.microsoft.com/office/word/2010/wordprocessingShape" mc:Ignorable="w14 w15 w16se w16cid w16 w16cex wp14">
   <w:abstractNum w:abstractNumId="0" w15:restartNumberingAfterBreak="0">
     <w:nsid w:val="00253CF5"/>
     <w:multiLevelType w:val="multilevel"/>
@@ -2756,9 +2977,9 @@
   </w:abstractNum>
   <w:abstractNum w:abstractNumId="17" w15:restartNumberingAfterBreak="0">
     <w:nsid w:val="39633DF9"/>
-    <w:multiLevelType w:val="multilevel"/>
+    <w:multiLevelType w:val="hybridMultilevel"/>
     <w:tmpl w:val="69F2FEBE"/>
-    <w:lvl w:ilvl="0">
+    <w:lvl w:ilvl="0" w:tplc="FDA079FC">
       <w:start w:val="2"/>
       <w:numFmt w:val="decimal"/>
       <w:lvlText w:val="%1."/>
@@ -2770,7 +2991,7 @@
         <w:ind w:left="720" w:hanging="360"/>
       </w:pPr>
     </w:lvl>
-    <w:lvl w:ilvl="1" w:tentative="1">
+    <w:lvl w:ilvl="1" w:tplc="1BF86A06" w:tentative="1">
       <w:start w:val="1"/>
       <w:numFmt w:val="decimal"/>
       <w:lvlText w:val="%2."/>
@@ -2782,7 +3003,7 @@
         <w:ind w:left="1440" w:hanging="360"/>
       </w:pPr>
     </w:lvl>
-    <w:lvl w:ilvl="2" w:tentative="1">
+    <w:lvl w:ilvl="2" w:tplc="014AE4BC" w:tentative="1">
       <w:start w:val="1"/>
       <w:numFmt w:val="decimal"/>
       <w:lvlText w:val="%3."/>
@@ -2794,7 +3015,7 @@
         <w:ind w:left="2160" w:hanging="360"/>
       </w:pPr>
     </w:lvl>
-    <w:lvl w:ilvl="3" w:tentative="1">
+    <w:lvl w:ilvl="3" w:tplc="834EDF16" w:tentative="1">
       <w:start w:val="1"/>
       <w:numFmt w:val="decimal"/>
       <w:lvlText w:val="%4."/>
@@ -2806,7 +3027,7 @@
         <w:ind w:left="2880" w:hanging="360"/>
       </w:pPr>
     </w:lvl>
-    <w:lvl w:ilvl="4" w:tentative="1">
+    <w:lvl w:ilvl="4" w:tplc="0C64BCBE" w:tentative="1">
       <w:start w:val="1"/>
       <w:numFmt w:val="decimal"/>
       <w:lvlText w:val="%5."/>
@@ -2818,7 +3039,7 @@
         <w:ind w:left="3600" w:hanging="360"/>
       </w:pPr>
     </w:lvl>
-    <w:lvl w:ilvl="5" w:tentative="1">
+    <w:lvl w:ilvl="5" w:tplc="7A6621AC" w:tentative="1">
       <w:start w:val="1"/>
       <w:numFmt w:val="decimal"/>
       <w:lvlText w:val="%6."/>
@@ -2830,7 +3051,7 @@
         <w:ind w:left="4320" w:hanging="360"/>
       </w:pPr>
     </w:lvl>
-    <w:lvl w:ilvl="6" w:tentative="1">
+    <w:lvl w:ilvl="6" w:tplc="0BC28880" w:tentative="1">
       <w:start w:val="1"/>
       <w:numFmt w:val="decimal"/>
       <w:lvlText w:val="%7."/>
@@ -2842,7 +3063,7 @@
         <w:ind w:left="5040" w:hanging="360"/>
       </w:pPr>
     </w:lvl>
-    <w:lvl w:ilvl="7" w:tentative="1">
+    <w:lvl w:ilvl="7" w:tplc="0EC0402A" w:tentative="1">
       <w:start w:val="1"/>
       <w:numFmt w:val="decimal"/>
       <w:lvlText w:val="%8."/>
@@ -2854,7 +3075,7 @@
         <w:ind w:left="5760" w:hanging="360"/>
       </w:pPr>
     </w:lvl>
-    <w:lvl w:ilvl="8" w:tentative="1">
+    <w:lvl w:ilvl="8" w:tplc="F692BF36" w:tentative="1">
       <w:start w:val="1"/>
       <w:numFmt w:val="decimal"/>
       <w:lvlText w:val="%9."/>
@@ -2982,9 +3203,9 @@
   </w:abstractNum>
   <w:abstractNum w:abstractNumId="19" w15:restartNumberingAfterBreak="0">
     <w:nsid w:val="3EDE10B2"/>
-    <w:multiLevelType w:val="multilevel"/>
+    <w:multiLevelType w:val="hybridMultilevel"/>
     <w:tmpl w:val="4A586CA8"/>
-    <w:lvl w:ilvl="0">
+    <w:lvl w:ilvl="0" w:tplc="A3B630F6">
       <w:start w:val="2"/>
       <w:numFmt w:val="decimal"/>
       <w:lvlText w:val="%1."/>
@@ -2996,7 +3217,7 @@
         <w:ind w:left="720" w:hanging="360"/>
       </w:pPr>
     </w:lvl>
-    <w:lvl w:ilvl="1" w:tentative="1">
+    <w:lvl w:ilvl="1" w:tplc="D8F4ABB0" w:tentative="1">
       <w:start w:val="1"/>
       <w:numFmt w:val="decimal"/>
       <w:lvlText w:val="%2."/>
@@ -3008,7 +3229,7 @@
         <w:ind w:left="1440" w:hanging="360"/>
       </w:pPr>
     </w:lvl>
-    <w:lvl w:ilvl="2" w:tentative="1">
+    <w:lvl w:ilvl="2" w:tplc="073A7C78" w:tentative="1">
       <w:start w:val="1"/>
       <w:numFmt w:val="decimal"/>
       <w:lvlText w:val="%3."/>
@@ -3020,7 +3241,7 @@
         <w:ind w:left="2160" w:hanging="360"/>
       </w:pPr>
     </w:lvl>
-    <w:lvl w:ilvl="3" w:tentative="1">
+    <w:lvl w:ilvl="3" w:tplc="A9E4348E" w:tentative="1">
       <w:start w:val="1"/>
       <w:numFmt w:val="decimal"/>
       <w:lvlText w:val="%4."/>
@@ -3032,7 +3253,7 @@
         <w:ind w:left="2880" w:hanging="360"/>
       </w:pPr>
     </w:lvl>
-    <w:lvl w:ilvl="4" w:tentative="1">
+    <w:lvl w:ilvl="4" w:tplc="B364B0CE" w:tentative="1">
       <w:start w:val="1"/>
       <w:numFmt w:val="decimal"/>
       <w:lvlText w:val="%5."/>
@@ -3044,7 +3265,7 @@
         <w:ind w:left="3600" w:hanging="360"/>
       </w:pPr>
     </w:lvl>
-    <w:lvl w:ilvl="5" w:tentative="1">
+    <w:lvl w:ilvl="5" w:tplc="75965798" w:tentative="1">
       <w:start w:val="1"/>
       <w:numFmt w:val="decimal"/>
       <w:lvlText w:val="%6."/>
@@ -3056,7 +3277,7 @@
         <w:ind w:left="4320" w:hanging="360"/>
       </w:pPr>
     </w:lvl>
-    <w:lvl w:ilvl="6" w:tentative="1">
+    <w:lvl w:ilvl="6" w:tplc="B596C512" w:tentative="1">
       <w:start w:val="1"/>
       <w:numFmt w:val="decimal"/>
       <w:lvlText w:val="%7."/>
@@ -3068,7 +3289,7 @@
         <w:ind w:left="5040" w:hanging="360"/>
       </w:pPr>
     </w:lvl>
-    <w:lvl w:ilvl="7" w:tentative="1">
+    <w:lvl w:ilvl="7" w:tplc="F8B61072" w:tentative="1">
       <w:start w:val="1"/>
       <w:numFmt w:val="decimal"/>
       <w:lvlText w:val="%8."/>
@@ -3080,7 +3301,7 @@
         <w:ind w:left="5760" w:hanging="360"/>
       </w:pPr>
     </w:lvl>
-    <w:lvl w:ilvl="8" w:tentative="1">
+    <w:lvl w:ilvl="8" w:tplc="55646A74" w:tentative="1">
       <w:start w:val="1"/>
       <w:numFmt w:val="decimal"/>
       <w:lvlText w:val="%9."/>
@@ -3095,9 +3316,9 @@
   </w:abstractNum>
   <w:abstractNum w:abstractNumId="20" w15:restartNumberingAfterBreak="0">
     <w:nsid w:val="417A143F"/>
-    <w:multiLevelType w:val="multilevel"/>
+    <w:multiLevelType w:val="hybridMultilevel"/>
     <w:tmpl w:val="F710E99C"/>
-    <w:lvl w:ilvl="0">
+    <w:lvl w:ilvl="0" w:tplc="E48C633A">
       <w:start w:val="2"/>
       <w:numFmt w:val="decimal"/>
       <w:lvlText w:val="%1."/>
@@ -3109,7 +3330,7 @@
         <w:ind w:left="720" w:hanging="360"/>
       </w:pPr>
     </w:lvl>
-    <w:lvl w:ilvl="1" w:tentative="1">
+    <w:lvl w:ilvl="1" w:tplc="FFD2C7AA" w:tentative="1">
       <w:start w:val="1"/>
       <w:numFmt w:val="decimal"/>
       <w:lvlText w:val="%2."/>
@@ -3121,7 +3342,7 @@
         <w:ind w:left="1440" w:hanging="360"/>
       </w:pPr>
     </w:lvl>
-    <w:lvl w:ilvl="2" w:tentative="1">
+    <w:lvl w:ilvl="2" w:tplc="3B5470E4" w:tentative="1">
       <w:start w:val="1"/>
       <w:numFmt w:val="decimal"/>
       <w:lvlText w:val="%3."/>
@@ -3133,7 +3354,7 @@
         <w:ind w:left="2160" w:hanging="360"/>
       </w:pPr>
     </w:lvl>
-    <w:lvl w:ilvl="3" w:tentative="1">
+    <w:lvl w:ilvl="3" w:tplc="5DBA010E" w:tentative="1">
       <w:start w:val="1"/>
       <w:numFmt w:val="decimal"/>
       <w:lvlText w:val="%4."/>
@@ -3145,7 +3366,7 @@
         <w:ind w:left="2880" w:hanging="360"/>
       </w:pPr>
     </w:lvl>
-    <w:lvl w:ilvl="4" w:tentative="1">
+    <w:lvl w:ilvl="4" w:tplc="D6CAA6BA" w:tentative="1">
       <w:start w:val="1"/>
       <w:numFmt w:val="decimal"/>
       <w:lvlText w:val="%5."/>
@@ -3157,7 +3378,7 @@
         <w:ind w:left="3600" w:hanging="360"/>
       </w:pPr>
     </w:lvl>
-    <w:lvl w:ilvl="5" w:tentative="1">
+    <w:lvl w:ilvl="5" w:tplc="C79E9D20" w:tentative="1">
       <w:start w:val="1"/>
       <w:numFmt w:val="decimal"/>
       <w:lvlText w:val="%6."/>
@@ -3169,7 +3390,7 @@
         <w:ind w:left="4320" w:hanging="360"/>
       </w:pPr>
     </w:lvl>
-    <w:lvl w:ilvl="6" w:tentative="1">
+    <w:lvl w:ilvl="6" w:tplc="54D86382" w:tentative="1">
       <w:start w:val="1"/>
       <w:numFmt w:val="decimal"/>
       <w:lvlText w:val="%7."/>
@@ -3181,7 +3402,7 @@
         <w:ind w:left="5040" w:hanging="360"/>
       </w:pPr>
     </w:lvl>
-    <w:lvl w:ilvl="7" w:tentative="1">
+    <w:lvl w:ilvl="7" w:tplc="DAEAF410" w:tentative="1">
       <w:start w:val="1"/>
       <w:numFmt w:val="decimal"/>
       <w:lvlText w:val="%8."/>
@@ -3193,7 +3414,7 @@
         <w:ind w:left="5760" w:hanging="360"/>
       </w:pPr>
     </w:lvl>
-    <w:lvl w:ilvl="8" w:tentative="1">
+    <w:lvl w:ilvl="8" w:tplc="8EB89896" w:tentative="1">
       <w:start w:val="1"/>
       <w:numFmt w:val="decimal"/>
       <w:lvlText w:val="%9."/>
@@ -3633,9 +3854,9 @@
   </w:abstractNum>
   <w:abstractNum w:abstractNumId="25" w15:restartNumberingAfterBreak="0">
     <w:nsid w:val="55B37401"/>
-    <w:multiLevelType w:val="multilevel"/>
+    <w:multiLevelType w:val="hybridMultilevel"/>
     <w:tmpl w:val="123AA4CC"/>
-    <w:lvl w:ilvl="0">
+    <w:lvl w:ilvl="0" w:tplc="271CCB6A">
       <w:start w:val="1"/>
       <w:numFmt w:val="decimal"/>
       <w:lvlText w:val="%1."/>
@@ -3647,7 +3868,7 @@
         <w:ind w:left="720" w:hanging="360"/>
       </w:pPr>
     </w:lvl>
-    <w:lvl w:ilvl="1" w:tentative="1">
+    <w:lvl w:ilvl="1" w:tplc="5574AC0E" w:tentative="1">
       <w:start w:val="1"/>
       <w:numFmt w:val="decimal"/>
       <w:lvlText w:val="%2."/>
@@ -3659,7 +3880,7 @@
         <w:ind w:left="1440" w:hanging="360"/>
       </w:pPr>
     </w:lvl>
-    <w:lvl w:ilvl="2" w:tentative="1">
+    <w:lvl w:ilvl="2" w:tplc="1B3E7AD8" w:tentative="1">
       <w:start w:val="1"/>
       <w:numFmt w:val="decimal"/>
       <w:lvlText w:val="%3."/>
@@ -3671,7 +3892,7 @@
         <w:ind w:left="2160" w:hanging="360"/>
       </w:pPr>
     </w:lvl>
-    <w:lvl w:ilvl="3" w:tentative="1">
+    <w:lvl w:ilvl="3" w:tplc="3C3AF4BE" w:tentative="1">
       <w:start w:val="1"/>
       <w:numFmt w:val="decimal"/>
       <w:lvlText w:val="%4."/>
@@ -3683,7 +3904,7 @@
         <w:ind w:left="2880" w:hanging="360"/>
       </w:pPr>
     </w:lvl>
-    <w:lvl w:ilvl="4" w:tentative="1">
+    <w:lvl w:ilvl="4" w:tplc="DF22B5EA" w:tentative="1">
       <w:start w:val="1"/>
       <w:numFmt w:val="decimal"/>
       <w:lvlText w:val="%5."/>
@@ -3695,7 +3916,7 @@
         <w:ind w:left="3600" w:hanging="360"/>
       </w:pPr>
     </w:lvl>
-    <w:lvl w:ilvl="5" w:tentative="1">
+    <w:lvl w:ilvl="5" w:tplc="57FA9412" w:tentative="1">
       <w:start w:val="1"/>
       <w:numFmt w:val="decimal"/>
       <w:lvlText w:val="%6."/>
@@ -3707,7 +3928,7 @@
         <w:ind w:left="4320" w:hanging="360"/>
       </w:pPr>
     </w:lvl>
-    <w:lvl w:ilvl="6" w:tentative="1">
+    <w:lvl w:ilvl="6" w:tplc="10588060" w:tentative="1">
       <w:start w:val="1"/>
       <w:numFmt w:val="decimal"/>
       <w:lvlText w:val="%7."/>
@@ -3719,7 +3940,7 @@
         <w:ind w:left="5040" w:hanging="360"/>
       </w:pPr>
     </w:lvl>
-    <w:lvl w:ilvl="7" w:tentative="1">
+    <w:lvl w:ilvl="7" w:tplc="5582DA06" w:tentative="1">
       <w:start w:val="1"/>
       <w:numFmt w:val="decimal"/>
       <w:lvlText w:val="%8."/>
@@ -3731,7 +3952,7 @@
         <w:ind w:left="5760" w:hanging="360"/>
       </w:pPr>
     </w:lvl>
-    <w:lvl w:ilvl="8" w:tentative="1">
+    <w:lvl w:ilvl="8" w:tplc="D3A04C88" w:tentative="1">
       <w:start w:val="1"/>
       <w:numFmt w:val="decimal"/>
       <w:lvlText w:val="%9."/>
@@ -5026,7 +5247,7 @@
 </file>
 
 <file path=word/styles.xml><?xml version="1.0" encoding="utf-8"?>
-<w:styles xmlns:mc="http://schemas.openxmlformats.org/markup-compatibility/2006" xmlns:r="http://schemas.openxmlformats.org/officeDocument/2006/relationships" xmlns:w="http://schemas.openxmlformats.org/wordprocessingml/2006/main" xmlns:w14="http://schemas.microsoft.com/office/word/2010/wordml" xmlns:w15="http://schemas.microsoft.com/office/word/2012/wordml" xmlns:w16cid="http://schemas.microsoft.com/office/word/2016/wordml/cid" xmlns:w16se="http://schemas.microsoft.com/office/word/2015/wordml/symex" mc:Ignorable="w14 w15 w16se w16cid">
+<w:styles xmlns:mc="http://schemas.openxmlformats.org/markup-compatibility/2006" xmlns:r="http://schemas.openxmlformats.org/officeDocument/2006/relationships" xmlns:w="http://schemas.openxmlformats.org/wordprocessingml/2006/main" xmlns:w14="http://schemas.microsoft.com/office/word/2010/wordml" xmlns:w15="http://schemas.microsoft.com/office/word/2012/wordml" xmlns:w16cex="http://schemas.microsoft.com/office/word/2018/wordml/cex" xmlns:w16cid="http://schemas.microsoft.com/office/word/2016/wordml/cid" xmlns:w16="http://schemas.microsoft.com/office/word/2018/wordml" xmlns:w16se="http://schemas.microsoft.com/office/word/2015/wordml/symex" mc:Ignorable="w14 w15 w16se w16cid w16 w16cex">
   <w:docDefaults>
     <w:rPrDefault>
       <w:rPr>
@@ -5592,6 +5813,27 @@
       <w:contextualSpacing/>
     </w:pPr>
   </w:style>
+  <w:style w:type="paragraph" w:customStyle="1" w:styleId="paragraph">
+    <w:name w:val="paragraph"/>
+    <w:basedOn w:val="Normal"/>
+    <w:rsid w:val="0079618E"/>
+    <w:pPr>
+      <w:spacing w:before="100" w:beforeAutospacing="1" w:after="100" w:afterAutospacing="1"/>
+    </w:pPr>
+    <w:rPr>
+      <w:rFonts w:ascii="Times New Roman" w:eastAsia="Times New Roman" w:hAnsi="Times New Roman" w:cs="Times New Roman"/>
+    </w:rPr>
+  </w:style>
+  <w:style w:type="character" w:customStyle="1" w:styleId="normaltextrun">
+    <w:name w:val="normaltextrun"/>
+    <w:basedOn w:val="DefaultParagraphFont"/>
+    <w:rsid w:val="0079618E"/>
+  </w:style>
+  <w:style w:type="character" w:customStyle="1" w:styleId="eop">
+    <w:name w:val="eop"/>
+    <w:basedOn w:val="DefaultParagraphFont"/>
+    <w:rsid w:val="0079618E"/>
+  </w:style>
 </w:styles>
 </file>
 

</xml_diff>

<commit_message>
Updating Documents for Increment 3
</commit_message>
<xml_diff>
--- a/IT.docx
+++ b/IT.docx
@@ -9,7 +9,7 @@
           <w:rFonts w:ascii="Arial" w:hAnsi="Arial" w:cs="Arial"/>
           <w:b/>
           <w:sz w:val="44"/>
-          <w:bdr w:val="none" w:sz="0" w:space="0" w:color="auto" w:frame="1"/>
+          <w:bdr w:val="none" w:color="auto" w:sz="0" w:space="0" w:frame="1"/>
         </w:rPr>
       </w:pPr>
       <w:r>
@@ -17,7 +17,7 @@
           <w:rFonts w:ascii="Arial" w:hAnsi="Arial" w:cs="Arial"/>
           <w:b/>
           <w:sz w:val="44"/>
-          <w:bdr w:val="none" w:sz="0" w:space="0" w:color="auto" w:frame="1"/>
+          <w:bdr w:val="none" w:color="auto" w:sz="0" w:space="0" w:frame="1"/>
         </w:rPr>
         <w:t xml:space="preserve">Software </w:t>
       </w:r>
@@ -26,7 +26,7 @@
           <w:rFonts w:ascii="Arial" w:hAnsi="Arial" w:cs="Arial"/>
           <w:b/>
           <w:sz w:val="44"/>
-          <w:bdr w:val="none" w:sz="0" w:space="0" w:color="auto" w:frame="1"/>
+          <w:bdr w:val="none" w:color="auto" w:sz="0" w:space="0" w:frame="1"/>
         </w:rPr>
         <w:t>Implementation</w:t>
       </w:r>
@@ -35,7 +35,7 @@
           <w:rFonts w:ascii="Arial" w:hAnsi="Arial" w:cs="Arial"/>
           <w:b/>
           <w:sz w:val="44"/>
-          <w:bdr w:val="none" w:sz="0" w:space="0" w:color="auto" w:frame="1"/>
+          <w:bdr w:val="none" w:color="auto" w:sz="0" w:space="0" w:frame="1"/>
         </w:rPr>
         <w:t xml:space="preserve"> </w:t>
       </w:r>
@@ -44,7 +44,7 @@
           <w:rFonts w:ascii="Arial" w:hAnsi="Arial" w:cs="Arial"/>
           <w:b/>
           <w:sz w:val="44"/>
-          <w:bdr w:val="none" w:sz="0" w:space="0" w:color="auto" w:frame="1"/>
+          <w:bdr w:val="none" w:color="auto" w:sz="0" w:space="0" w:frame="1"/>
         </w:rPr>
         <w:t xml:space="preserve">and </w:t>
       </w:r>
@@ -53,7 +53,7 @@
           <w:rFonts w:ascii="Arial" w:hAnsi="Arial" w:cs="Arial"/>
           <w:b/>
           <w:sz w:val="44"/>
-          <w:bdr w:val="none" w:sz="0" w:space="0" w:color="auto" w:frame="1"/>
+          <w:bdr w:val="none" w:color="auto" w:sz="0" w:space="0" w:frame="1"/>
         </w:rPr>
         <w:t>Testing</w:t>
       </w:r>
@@ -62,7 +62,7 @@
           <w:rFonts w:ascii="Arial" w:hAnsi="Arial" w:cs="Arial"/>
           <w:b/>
           <w:sz w:val="44"/>
-          <w:bdr w:val="none" w:sz="0" w:space="0" w:color="auto" w:frame="1"/>
+          <w:bdr w:val="none" w:color="auto" w:sz="0" w:space="0" w:frame="1"/>
         </w:rPr>
         <w:t xml:space="preserve"> Document </w:t>
       </w:r>
@@ -74,7 +74,7 @@
           <w:rFonts w:ascii="Arial" w:hAnsi="Arial" w:cs="Arial"/>
           <w:b/>
           <w:sz w:val="44"/>
-          <w:bdr w:val="none" w:sz="0" w:space="0" w:color="auto" w:frame="1"/>
+          <w:bdr w:val="none" w:color="auto" w:sz="0" w:space="0" w:frame="1"/>
         </w:rPr>
       </w:pPr>
     </w:p>
@@ -85,7 +85,7 @@
           <w:rFonts w:ascii="Arial" w:hAnsi="Arial" w:cs="Arial"/>
           <w:b/>
           <w:sz w:val="44"/>
-          <w:bdr w:val="none" w:sz="0" w:space="0" w:color="auto" w:frame="1"/>
+          <w:bdr w:val="none" w:color="auto" w:sz="0" w:space="0" w:frame="1"/>
         </w:rPr>
       </w:pPr>
       <w:r>
@@ -93,7 +93,7 @@
           <w:rFonts w:ascii="Arial" w:hAnsi="Arial" w:cs="Arial"/>
           <w:b/>
           <w:sz w:val="44"/>
-          <w:bdr w:val="none" w:sz="0" w:space="0" w:color="auto" w:frame="1"/>
+          <w:bdr w:val="none" w:color="auto" w:sz="0" w:space="0" w:frame="1"/>
         </w:rPr>
         <w:t>For</w:t>
       </w:r>
@@ -105,7 +105,7 @@
           <w:rFonts w:ascii="Arial" w:hAnsi="Arial" w:cs="Arial"/>
           <w:b/>
           <w:sz w:val="44"/>
-          <w:bdr w:val="none" w:sz="0" w:space="0" w:color="auto" w:frame="1"/>
+          <w:bdr w:val="none" w:color="auto" w:sz="0" w:space="0" w:frame="1"/>
         </w:rPr>
       </w:pPr>
     </w:p>
@@ -116,7 +116,7 @@
           <w:rFonts w:ascii="Arial" w:hAnsi="Arial" w:cs="Arial"/>
           <w:b/>
           <w:sz w:val="44"/>
-          <w:bdr w:val="none" w:sz="0" w:space="0" w:color="auto" w:frame="1"/>
+          <w:bdr w:val="none" w:color="auto" w:sz="0" w:space="0" w:frame="1"/>
         </w:rPr>
       </w:pPr>
       <w:r>
@@ -124,7 +124,7 @@
           <w:rFonts w:ascii="Arial" w:hAnsi="Arial" w:cs="Arial"/>
           <w:b/>
           <w:sz w:val="44"/>
-          <w:bdr w:val="none" w:sz="0" w:space="0" w:color="auto" w:frame="1"/>
+          <w:bdr w:val="none" w:color="auto" w:sz="0" w:space="0" w:frame="1"/>
         </w:rPr>
         <w:t>Group</w:t>
       </w:r>
@@ -133,7 +133,7 @@
           <w:rFonts w:ascii="Arial" w:hAnsi="Arial" w:cs="Arial"/>
           <w:b/>
           <w:sz w:val="44"/>
-          <w:bdr w:val="none" w:sz="0" w:space="0" w:color="auto" w:frame="1"/>
+          <w:bdr w:val="none" w:color="auto" w:sz="0" w:space="0" w:frame="1"/>
         </w:rPr>
         <w:t xml:space="preserve"> </w:t>
       </w:r>
@@ -142,7 +142,7 @@
           <w:rFonts w:ascii="Arial" w:hAnsi="Arial" w:cs="Arial"/>
           <w:b/>
           <w:sz w:val="44"/>
-          <w:bdr w:val="none" w:sz="0" w:space="0" w:color="auto" w:frame="1"/>
+          <w:bdr w:val="none" w:color="auto" w:sz="0" w:space="0" w:frame="1"/>
         </w:rPr>
         <w:t>4</w:t>
       </w:r>
@@ -151,7 +151,7 @@
           <w:rFonts w:ascii="Arial" w:hAnsi="Arial" w:cs="Arial"/>
           <w:b/>
           <w:sz w:val="44"/>
-          <w:bdr w:val="none" w:sz="0" w:space="0" w:color="auto" w:frame="1"/>
+          <w:bdr w:val="none" w:color="auto" w:sz="0" w:space="0" w:frame="1"/>
         </w:rPr>
         <w:t>:</w:t>
       </w:r>
@@ -160,7 +160,7 @@
           <w:rFonts w:ascii="Arial" w:hAnsi="Arial" w:cs="Arial"/>
           <w:b/>
           <w:sz w:val="44"/>
-          <w:bdr w:val="none" w:sz="0" w:space="0" w:color="auto" w:frame="1"/>
+          <w:bdr w:val="none" w:color="auto" w:sz="0" w:space="0" w:frame="1"/>
         </w:rPr>
         <w:t xml:space="preserve"> Retro</w:t>
       </w:r>
@@ -169,7 +169,7 @@
           <w:rFonts w:ascii="Arial" w:hAnsi="Arial" w:cs="Arial"/>
           <w:b/>
           <w:sz w:val="44"/>
-          <w:bdr w:val="none" w:sz="0" w:space="0" w:color="auto" w:frame="1"/>
+          <w:bdr w:val="none" w:color="auto" w:sz="0" w:space="0" w:frame="1"/>
         </w:rPr>
         <w:t>-</w:t>
       </w:r>
@@ -178,7 +178,7 @@
           <w:rFonts w:ascii="Arial" w:hAnsi="Arial" w:cs="Arial"/>
           <w:b/>
           <w:sz w:val="44"/>
-          <w:bdr w:val="none" w:sz="0" w:space="0" w:color="auto" w:frame="1"/>
+          <w:bdr w:val="none" w:color="auto" w:sz="0" w:space="0" w:frame="1"/>
         </w:rPr>
         <w:t>Arcade</w:t>
       </w:r>
@@ -190,7 +190,7 @@
           <w:rFonts w:ascii="Arial" w:hAnsi="Arial" w:cs="Arial"/>
           <w:b/>
           <w:sz w:val="44"/>
-          <w:bdr w:val="none" w:sz="0" w:space="0" w:color="auto" w:frame="1"/>
+          <w:bdr w:val="none" w:color="auto" w:sz="0" w:space="0" w:frame="1"/>
         </w:rPr>
       </w:pPr>
     </w:p>
@@ -201,7 +201,7 @@
           <w:rFonts w:ascii="Arial" w:hAnsi="Arial" w:cs="Arial"/>
           <w:b/>
           <w:sz w:val="44"/>
-          <w:bdr w:val="none" w:sz="0" w:space="0" w:color="auto" w:frame="1"/>
+          <w:bdr w:val="none" w:color="auto" w:sz="0" w:space="0" w:frame="1"/>
         </w:rPr>
       </w:pPr>
     </w:p>
@@ -212,7 +212,7 @@
           <w:rFonts w:ascii="Arial" w:hAnsi="Arial" w:cs="Arial"/>
           <w:b/>
           <w:sz w:val="44"/>
-          <w:bdr w:val="none" w:sz="0" w:space="0" w:color="auto" w:frame="1"/>
+          <w:bdr w:val="none" w:color="auto" w:sz="0" w:space="0" w:frame="1"/>
         </w:rPr>
       </w:pPr>
     </w:p>
@@ -223,7 +223,7 @@
           <w:rFonts w:ascii="Arial" w:hAnsi="Arial" w:cs="Arial"/>
           <w:sz w:val="28"/>
           <w:szCs w:val="28"/>
-          <w:bdr w:val="none" w:sz="0" w:space="0" w:color="auto" w:frame="1"/>
+          <w:bdr w:val="none" w:color="auto" w:sz="0" w:space="0" w:frame="1"/>
         </w:rPr>
       </w:pPr>
       <w:r>
@@ -231,7 +231,7 @@
           <w:rFonts w:ascii="Arial" w:hAnsi="Arial" w:cs="Arial"/>
           <w:sz w:val="28"/>
           <w:szCs w:val="28"/>
-          <w:bdr w:val="none" w:sz="0" w:space="0" w:color="auto" w:frame="1"/>
+          <w:bdr w:val="none" w:color="auto" w:sz="0" w:space="0" w:frame="1"/>
         </w:rPr>
         <w:t xml:space="preserve">Version </w:t>
       </w:r>
@@ -240,16 +240,16 @@
           <w:rFonts w:ascii="Arial" w:hAnsi="Arial" w:cs="Arial"/>
           <w:sz w:val="28"/>
           <w:szCs w:val="28"/>
-          <w:bdr w:val="none" w:sz="0" w:space="0" w:color="auto" w:frame="1"/>
-        </w:rPr>
-        <w:t>3</w:t>
+          <w:bdr w:val="none" w:color="auto" w:sz="0" w:space="0" w:frame="1"/>
+        </w:rPr>
+        <w:t xml:space="preserve">3</w:t>
       </w:r>
       <w:r>
         <w:rPr>
           <w:rFonts w:ascii="Arial" w:hAnsi="Arial" w:cs="Arial"/>
           <w:sz w:val="28"/>
           <w:szCs w:val="28"/>
-          <w:bdr w:val="none" w:sz="0" w:space="0" w:color="auto" w:frame="1"/>
+          <w:bdr w:val="none" w:color="auto" w:sz="0" w:space="0" w:frame="1"/>
         </w:rPr>
         <w:t>.0</w:t>
       </w:r>
@@ -260,7 +260,7 @@
         <w:rPr>
           <w:rFonts w:ascii="Arial" w:hAnsi="Arial" w:cs="Arial"/>
           <w:sz w:val="36"/>
-          <w:bdr w:val="none" w:sz="0" w:space="0" w:color="auto" w:frame="1"/>
+          <w:bdr w:val="none" w:color="auto" w:sz="0" w:space="0" w:frame="1"/>
         </w:rPr>
       </w:pPr>
     </w:p>
@@ -270,7 +270,7 @@
         <w:rPr>
           <w:rFonts w:ascii="Arial" w:hAnsi="Arial" w:cs="Arial"/>
           <w:sz w:val="36"/>
-          <w:bdr w:val="none" w:sz="0" w:space="0" w:color="auto" w:frame="1"/>
+          <w:bdr w:val="none" w:color="auto" w:sz="0" w:space="0" w:frame="1"/>
         </w:rPr>
       </w:pPr>
     </w:p>
@@ -280,7 +280,7 @@
         <w:rPr>
           <w:rFonts w:ascii="Arial" w:hAnsi="Arial" w:cs="Arial"/>
           <w:sz w:val="36"/>
-          <w:bdr w:val="none" w:sz="0" w:space="0" w:color="auto" w:frame="1"/>
+          <w:bdr w:val="none" w:color="auto" w:sz="0" w:space="0" w:frame="1"/>
         </w:rPr>
       </w:pPr>
     </w:p>
@@ -290,7 +290,7 @@
         <w:rPr>
           <w:rFonts w:ascii="Arial" w:hAnsi="Arial" w:cs="Arial"/>
           <w:sz w:val="32"/>
-          <w:bdr w:val="none" w:sz="0" w:space="0" w:color="auto" w:frame="1"/>
+          <w:bdr w:val="none" w:color="auto" w:sz="0" w:space="0" w:frame="1"/>
         </w:rPr>
       </w:pPr>
       <w:r>
@@ -406,7 +406,7 @@
         <w:rPr>
           <w:rFonts w:ascii="Arial" w:hAnsi="Arial" w:cs="Arial"/>
           <w:sz w:val="32"/>
-          <w:bdr w:val="none" w:sz="0" w:space="0" w:color="auto" w:frame="1"/>
+          <w:bdr w:val="none" w:color="auto" w:sz="0" w:space="0" w:frame="1"/>
         </w:rPr>
       </w:pPr>
     </w:p>
@@ -416,7 +416,7 @@
         <w:rPr>
           <w:rFonts w:ascii="Arial" w:hAnsi="Arial" w:cs="Arial"/>
           <w:sz w:val="36"/>
-          <w:bdr w:val="none" w:sz="0" w:space="0" w:color="auto" w:frame="1"/>
+          <w:bdr w:val="none" w:color="auto" w:sz="0" w:space="0" w:frame="1"/>
         </w:rPr>
       </w:pPr>
     </w:p>
@@ -426,7 +426,7 @@
         <w:rPr>
           <w:rFonts w:ascii="Arial" w:hAnsi="Arial" w:cs="Arial"/>
           <w:sz w:val="36"/>
-          <w:bdr w:val="none" w:sz="0" w:space="0" w:color="auto" w:frame="1"/>
+          <w:bdr w:val="none" w:color="auto" w:sz="0" w:space="0" w:frame="1"/>
         </w:rPr>
       </w:pPr>
     </w:p>
@@ -436,7 +436,7 @@
         <w:rPr>
           <w:rFonts w:ascii="Arial" w:hAnsi="Arial" w:cs="Arial"/>
           <w:sz w:val="36"/>
-          <w:bdr w:val="none" w:sz="0" w:space="0" w:color="auto" w:frame="1"/>
+          <w:bdr w:val="none" w:color="auto" w:sz="0" w:space="0" w:frame="1"/>
         </w:rPr>
       </w:pPr>
     </w:p>
@@ -445,13 +445,13 @@
         <w:jc w:val="center"/>
         <w:rPr>
           <w:sz w:val="36"/>
-          <w:bdr w:val="none" w:sz="0" w:space="0" w:color="auto" w:frame="1"/>
+          <w:bdr w:val="none" w:color="auto" w:sz="0" w:space="0" w:frame="1"/>
         </w:rPr>
       </w:pPr>
       <w:r>
         <w:rPr>
           <w:sz w:val="36"/>
-          <w:bdr w:val="none" w:sz="0" w:space="0" w:color="auto" w:frame="1"/>
+          <w:bdr w:val="none" w:color="auto" w:sz="0" w:space="0" w:frame="1"/>
         </w:rPr>
         <w:br w:type="page"/>
       </w:r>
@@ -460,19 +460,18 @@
       <w:pPr>
         <w:pStyle w:val="Heading1"/>
         <w:rPr>
-          <w:rFonts w:ascii="inherit" w:hAnsi="inherit" w:cs="Lucida Grande" w:hint="eastAsia"/>
-        </w:rPr>
-      </w:pPr>
-      <w:r>
-        <w:rPr>
-          <w:bdr w:val="none" w:sz="0" w:space="0" w:color="auto" w:frame="1"/>
-        </w:rPr>
-        <w:lastRenderedPageBreak/>
+          <w:rFonts w:hint="eastAsia" w:ascii="inherit" w:hAnsi="inherit" w:cs="Lucida Grande"/>
+        </w:rPr>
+      </w:pPr>
+      <w:r>
+        <w:rPr>
+          <w:bdr w:val="none" w:color="auto" w:sz="0" w:space="0" w:frame="1"/>
+        </w:rPr>
         <w:t>Programming Languages</w:t>
       </w:r>
       <w:r>
         <w:rPr>
-          <w:bdr w:val="none" w:sz="0" w:space="0" w:color="auto" w:frame="1"/>
+          <w:bdr w:val="none" w:color="auto" w:sz="0" w:space="0" w:frame="1"/>
         </w:rPr>
         <w:t xml:space="preserve"> (5 points)</w:t>
       </w:r>
@@ -486,7 +485,7 @@
           <w:color w:val="000000"/>
           <w:sz w:val="20"/>
           <w:szCs w:val="20"/>
-          <w:bdr w:val="none" w:sz="0" w:space="0" w:color="auto" w:frame="1"/>
+          <w:bdr w:val="none" w:color="auto" w:sz="0" w:space="0" w:frame="1"/>
         </w:rPr>
       </w:pPr>
       <w:r>
@@ -496,7 +495,7 @@
           <w:color w:val="000000"/>
           <w:sz w:val="20"/>
           <w:szCs w:val="20"/>
-          <w:bdr w:val="none" w:sz="0" w:space="0" w:color="auto" w:frame="1"/>
+          <w:bdr w:val="none" w:color="auto" w:sz="0" w:space="0" w:frame="1"/>
         </w:rPr>
         <w:t>Python3</w:t>
       </w:r>
@@ -507,7 +506,7 @@
           <w:color w:val="000000"/>
           <w:sz w:val="20"/>
           <w:szCs w:val="20"/>
-          <w:bdr w:val="none" w:sz="0" w:space="0" w:color="auto" w:frame="1"/>
+          <w:bdr w:val="none" w:color="auto" w:sz="0" w:space="0" w:frame="1"/>
         </w:rPr>
         <w:t xml:space="preserve"> </w:t>
       </w:r>
@@ -518,7 +517,7 @@
           <w:color w:val="000000"/>
           <w:sz w:val="20"/>
           <w:szCs w:val="20"/>
-          <w:bdr w:val="none" w:sz="0" w:space="0" w:color="auto" w:frame="1"/>
+          <w:bdr w:val="none" w:color="auto" w:sz="0" w:space="0" w:frame="1"/>
         </w:rPr>
         <w:t>–</w:t>
       </w:r>
@@ -529,7 +528,7 @@
           <w:color w:val="000000"/>
           <w:sz w:val="20"/>
           <w:szCs w:val="20"/>
-          <w:bdr w:val="none" w:sz="0" w:space="0" w:color="auto" w:frame="1"/>
+          <w:bdr w:val="none" w:color="auto" w:sz="0" w:space="0" w:frame="1"/>
         </w:rPr>
         <w:t xml:space="preserve"> </w:t>
       </w:r>
@@ -540,7 +539,7 @@
           <w:color w:val="000000"/>
           <w:sz w:val="20"/>
           <w:szCs w:val="20"/>
-          <w:bdr w:val="none" w:sz="0" w:space="0" w:color="auto" w:frame="1"/>
+          <w:bdr w:val="none" w:color="auto" w:sz="0" w:space="0" w:frame="1"/>
         </w:rPr>
         <w:t xml:space="preserve">used for GUI and game design. </w:t>
       </w:r>
@@ -554,7 +553,7 @@
           <w:color w:val="000000"/>
           <w:sz w:val="20"/>
           <w:szCs w:val="20"/>
-          <w:bdr w:val="none" w:sz="0" w:space="0" w:color="auto" w:frame="1"/>
+          <w:bdr w:val="none" w:color="auto" w:sz="0" w:space="0" w:frame="1"/>
         </w:rPr>
       </w:pPr>
       <w:r>
@@ -564,7 +563,7 @@
           <w:color w:val="000000"/>
           <w:sz w:val="20"/>
           <w:szCs w:val="20"/>
-          <w:bdr w:val="none" w:sz="0" w:space="0" w:color="auto" w:frame="1"/>
+          <w:bdr w:val="none" w:color="auto" w:sz="0" w:space="0" w:frame="1"/>
         </w:rPr>
         <w:t>My</w:t>
       </w:r>
@@ -575,7 +574,7 @@
           <w:color w:val="000000"/>
           <w:sz w:val="20"/>
           <w:szCs w:val="20"/>
-          <w:bdr w:val="none" w:sz="0" w:space="0" w:color="auto" w:frame="1"/>
+          <w:bdr w:val="none" w:color="auto" w:sz="0" w:space="0" w:frame="1"/>
         </w:rPr>
         <w:t>SQL</w:t>
       </w:r>
@@ -586,7 +585,7 @@
           <w:color w:val="000000"/>
           <w:sz w:val="20"/>
           <w:szCs w:val="20"/>
-          <w:bdr w:val="none" w:sz="0" w:space="0" w:color="auto" w:frame="1"/>
+          <w:bdr w:val="none" w:color="auto" w:sz="0" w:space="0" w:frame="1"/>
         </w:rPr>
         <w:t xml:space="preserve"> – Backend database to keep track of </w:t>
       </w:r>
@@ -597,7 +596,7 @@
           <w:color w:val="000000"/>
           <w:sz w:val="20"/>
           <w:szCs w:val="20"/>
-          <w:bdr w:val="none" w:sz="0" w:space="0" w:color="auto" w:frame="1"/>
+          <w:bdr w:val="none" w:color="auto" w:sz="0" w:space="0" w:frame="1"/>
         </w:rPr>
         <w:t>user profiles, high scores, and user stats of games played.</w:t>
       </w:r>
@@ -606,18 +605,18 @@
       <w:pPr>
         <w:pStyle w:val="Heading1"/>
         <w:rPr>
-          <w:rFonts w:ascii="inherit" w:hAnsi="inherit" w:cs="Lucida Grande" w:hint="eastAsia"/>
-        </w:rPr>
-      </w:pPr>
-      <w:r>
-        <w:rPr>
-          <w:bdr w:val="none" w:sz="0" w:space="0" w:color="auto" w:frame="1"/>
+          <w:rFonts w:hint="eastAsia" w:ascii="inherit" w:hAnsi="inherit" w:cs="Lucida Grande"/>
+        </w:rPr>
+      </w:pPr>
+      <w:r>
+        <w:rPr>
+          <w:bdr w:val="none" w:color="auto" w:sz="0" w:space="0" w:frame="1"/>
         </w:rPr>
         <w:t>Platforms, APIs, Databases, and other technologies used</w:t>
       </w:r>
       <w:r>
         <w:rPr>
-          <w:bdr w:val="none" w:sz="0" w:space="0" w:color="auto" w:frame="1"/>
+          <w:bdr w:val="none" w:color="auto" w:sz="0" w:space="0" w:frame="1"/>
         </w:rPr>
         <w:t xml:space="preserve"> (5 points) </w:t>
       </w:r>
@@ -630,17 +629,16 @@
           <w:color w:val="000000"/>
           <w:sz w:val="20"/>
           <w:szCs w:val="20"/>
-          <w:bdr w:val="none" w:sz="0" w:space="0" w:color="auto" w:frame="1"/>
-        </w:rPr>
-      </w:pPr>
-      <w:proofErr w:type="spellStart"/>
+          <w:bdr w:val="none" w:color="auto" w:sz="0" w:space="0" w:frame="1"/>
+        </w:rPr>
+      </w:pPr>
       <w:r>
         <w:rPr>
           <w:rFonts w:ascii="Arial" w:hAnsi="Arial" w:cs="Arial"/>
           <w:color w:val="000000"/>
           <w:sz w:val="20"/>
           <w:szCs w:val="20"/>
-          <w:bdr w:val="none" w:sz="0" w:space="0" w:color="auto" w:frame="1"/>
+          <w:bdr w:val="none" w:color="auto" w:sz="0" w:space="0" w:frame="1"/>
         </w:rPr>
         <w:t>Py</w:t>
       </w:r>
@@ -650,18 +648,17 @@
           <w:color w:val="000000"/>
           <w:sz w:val="20"/>
           <w:szCs w:val="20"/>
-          <w:bdr w:val="none" w:sz="0" w:space="0" w:color="auto" w:frame="1"/>
+          <w:bdr w:val="none" w:color="auto" w:sz="0" w:space="0" w:frame="1"/>
         </w:rPr>
         <w:t>SimpleGUI</w:t>
       </w:r>
-      <w:proofErr w:type="spellEnd"/>
       <w:r>
         <w:rPr>
           <w:rFonts w:ascii="Arial" w:hAnsi="Arial" w:cs="Arial"/>
           <w:color w:val="000000"/>
           <w:sz w:val="20"/>
           <w:szCs w:val="20"/>
-          <w:bdr w:val="none" w:sz="0" w:space="0" w:color="auto" w:frame="1"/>
+          <w:bdr w:val="none" w:color="auto" w:sz="0" w:space="0" w:frame="1"/>
         </w:rPr>
         <w:t xml:space="preserve"> – used to create GUI in Python</w:t>
       </w:r>
@@ -676,7 +673,6 @@
           <w:szCs w:val="20"/>
         </w:rPr>
       </w:pPr>
-      <w:proofErr w:type="spellStart"/>
       <w:r>
         <w:rPr>
           <w:rFonts w:ascii="Arial" w:hAnsi="Arial" w:cs="Arial"/>
@@ -684,17 +680,7 @@
           <w:sz w:val="20"/>
           <w:szCs w:val="20"/>
         </w:rPr>
-        <w:t>Pygames</w:t>
-      </w:r>
-      <w:proofErr w:type="spellEnd"/>
-      <w:r>
-        <w:rPr>
-          <w:rFonts w:ascii="Arial" w:hAnsi="Arial" w:cs="Arial"/>
-          <w:color w:val="000000" w:themeColor="text1"/>
-          <w:sz w:val="20"/>
-          <w:szCs w:val="20"/>
-        </w:rPr>
-        <w:t xml:space="preserve"> – used to </w:t>
+        <w:t xml:space="preserve">Pygames – used to </w:t>
       </w:r>
       <w:r>
         <w:rPr>
@@ -714,7 +700,7 @@
           <w:color w:val="000000"/>
           <w:sz w:val="20"/>
           <w:szCs w:val="20"/>
-          <w:bdr w:val="none" w:sz="0" w:space="0" w:color="auto" w:frame="1"/>
+          <w:bdr w:val="none" w:color="auto" w:sz="0" w:space="0" w:frame="1"/>
         </w:rPr>
       </w:pPr>
       <w:r>
@@ -723,9 +709,9 @@
           <w:color w:val="000000"/>
           <w:sz w:val="20"/>
           <w:szCs w:val="20"/>
-          <w:bdr w:val="none" w:sz="0" w:space="0" w:color="auto" w:frame="1"/>
-        </w:rPr>
-        <w:t xml:space="preserve">SQLite </w:t>
+          <w:bdr w:val="none" w:color="auto" w:sz="0" w:space="0" w:frame="1"/>
+        </w:rPr>
+        <w:t xml:space="preserve">SQLite</w:t>
       </w:r>
       <w:r>
         <w:rPr>
@@ -733,7 +719,27 @@
           <w:color w:val="000000"/>
           <w:sz w:val="20"/>
           <w:szCs w:val="20"/>
-          <w:bdr w:val="none" w:sz="0" w:space="0" w:color="auto" w:frame="1"/>
+          <w:bdr w:val="none" w:color="auto" w:sz="0" w:space="0" w:frame="1"/>
+        </w:rPr>
+        <w:t xml:space="preserve">3</w:t>
+      </w:r>
+      <w:r>
+        <w:rPr>
+          <w:rFonts w:ascii="Arial" w:hAnsi="Arial" w:cs="Arial"/>
+          <w:color w:val="000000"/>
+          <w:sz w:val="20"/>
+          <w:szCs w:val="20"/>
+          <w:bdr w:val="none" w:color="auto" w:sz="0" w:space="0" w:frame="1"/>
+        </w:rPr>
+        <w:t xml:space="preserve"> </w:t>
+      </w:r>
+      <w:r>
+        <w:rPr>
+          <w:rFonts w:ascii="Arial" w:hAnsi="Arial" w:cs="Arial"/>
+          <w:color w:val="000000"/>
+          <w:sz w:val="20"/>
+          <w:szCs w:val="20"/>
+          <w:bdr w:val="none" w:color="auto" w:sz="0" w:space="0" w:frame="1"/>
         </w:rPr>
         <w:t>–</w:t>
       </w:r>
@@ -743,7 +749,7 @@
           <w:color w:val="000000"/>
           <w:sz w:val="20"/>
           <w:szCs w:val="20"/>
-          <w:bdr w:val="none" w:sz="0" w:space="0" w:color="auto" w:frame="1"/>
+          <w:bdr w:val="none" w:color="auto" w:sz="0" w:space="0" w:frame="1"/>
         </w:rPr>
         <w:t xml:space="preserve"> </w:t>
       </w:r>
@@ -753,7 +759,7 @@
           <w:color w:val="000000"/>
           <w:sz w:val="20"/>
           <w:szCs w:val="20"/>
-          <w:bdr w:val="none" w:sz="0" w:space="0" w:color="auto" w:frame="1"/>
+          <w:bdr w:val="none" w:color="auto" w:sz="0" w:space="0" w:frame="1"/>
         </w:rPr>
         <w:t>database API</w:t>
       </w:r>
@@ -763,7 +769,7 @@
           <w:color w:val="000000"/>
           <w:sz w:val="20"/>
           <w:szCs w:val="20"/>
-          <w:bdr w:val="none" w:sz="0" w:space="0" w:color="auto" w:frame="1"/>
+          <w:bdr w:val="none" w:color="auto" w:sz="0" w:space="0" w:frame="1"/>
         </w:rPr>
         <w:t xml:space="preserve"> using MariaDB for </w:t>
       </w:r>
@@ -773,198 +779,135 @@
           <w:color w:val="000000"/>
           <w:sz w:val="20"/>
           <w:szCs w:val="20"/>
-          <w:bdr w:val="none" w:sz="0" w:space="0" w:color="auto" w:frame="1"/>
+          <w:bdr w:val="none" w:color="auto" w:sz="0" w:space="0" w:frame="1"/>
         </w:rPr>
         <w:t>database management</w:t>
       </w:r>
     </w:p>
     <w:p>
       <w:pPr>
+        <w:pStyle w:val="Normal"/>
         <w:shd w:val="clear" w:color="auto" w:fill="FFFFFF" w:themeFill="background1"/>
         <w:rPr>
           <w:rFonts w:ascii="Arial" w:hAnsi="Arial" w:cs="Arial"/>
-          <w:color w:val="000000" w:themeColor="text1"/>
-          <w:sz w:val="20"/>
-          <w:szCs w:val="20"/>
-        </w:rPr>
-      </w:pPr>
-      <w:r>
-        <w:rPr>
-          <w:rFonts w:ascii="Arial" w:hAnsi="Arial" w:cs="Arial"/>
-          <w:color w:val="000000" w:themeColor="text1"/>
-          <w:sz w:val="20"/>
-          <w:szCs w:val="20"/>
-        </w:rPr>
-        <w:t xml:space="preserve">Flask – API used to create virtual local web server to show </w:t>
-      </w:r>
-      <w:proofErr w:type="spellStart"/>
-      <w:r>
-        <w:rPr>
-          <w:rFonts w:ascii="Arial" w:hAnsi="Arial" w:cs="Arial"/>
-          <w:color w:val="000000" w:themeColor="text1"/>
-          <w:sz w:val="20"/>
-          <w:szCs w:val="20"/>
-        </w:rPr>
-        <w:t>highscores</w:t>
-      </w:r>
-      <w:proofErr w:type="spellEnd"/>
-      <w:r>
-        <w:rPr>
-          <w:rFonts w:ascii="Arial" w:hAnsi="Arial" w:cs="Arial"/>
-          <w:color w:val="000000" w:themeColor="text1"/>
-          <w:sz w:val="20"/>
-          <w:szCs w:val="20"/>
-        </w:rPr>
-        <w:t xml:space="preserve"> pages (in HTML)</w:t>
+          <w:color w:val="000000" w:themeColor="text1" w:themeTint="FF" w:themeShade="FF"/>
+          <w:sz w:val="20"/>
+          <w:szCs w:val="20"/>
+        </w:rPr>
+      </w:pPr>
+      <w:r>
+        <w:rPr>
+          <w:rFonts w:ascii="Arial" w:hAnsi="Arial" w:cs="Arial"/>
+          <w:color w:val="000000" w:themeColor="text1" w:themeTint="FF" w:themeShade="FF"/>
+          <w:sz w:val="20"/>
+          <w:szCs w:val="20"/>
+        </w:rPr>
+        <w:t>Base64 – convert string to bytes for encryption</w:t>
       </w:r>
     </w:p>
     <w:p>
       <w:pPr>
+        <w:pStyle w:val="Normal"/>
         <w:shd w:val="clear" w:color="auto" w:fill="FFFFFF" w:themeFill="background1"/>
         <w:rPr>
           <w:rFonts w:ascii="Arial" w:hAnsi="Arial" w:cs="Arial"/>
-          <w:color w:val="000000" w:themeColor="text1"/>
-          <w:sz w:val="20"/>
-          <w:szCs w:val="20"/>
-        </w:rPr>
-      </w:pPr>
-      <w:r>
-        <w:rPr>
-          <w:rFonts w:ascii="Arial" w:hAnsi="Arial" w:cs="Arial"/>
-          <w:color w:val="000000" w:themeColor="text1"/>
-          <w:sz w:val="20"/>
-          <w:szCs w:val="20"/>
-        </w:rPr>
-        <w:t>Cryptography – API used to</w:t>
-      </w:r>
-      <w:r>
-        <w:rPr>
-          <w:rFonts w:ascii="Arial" w:hAnsi="Arial" w:cs="Arial"/>
-          <w:color w:val="000000" w:themeColor="text1"/>
-          <w:sz w:val="20"/>
-          <w:szCs w:val="20"/>
-        </w:rPr>
-        <w:t xml:space="preserve"> have </w:t>
-      </w:r>
-      <w:r>
-        <w:rPr>
-          <w:rFonts w:ascii="Arial" w:hAnsi="Arial" w:cs="Arial"/>
-          <w:color w:val="000000" w:themeColor="text1"/>
-          <w:sz w:val="20"/>
-          <w:szCs w:val="20"/>
-        </w:rPr>
-        <w:t>Fl</w:t>
-      </w:r>
-      <w:r>
-        <w:rPr>
-          <w:rFonts w:ascii="Arial" w:hAnsi="Arial" w:cs="Arial"/>
-          <w:color w:val="000000" w:themeColor="text1"/>
-          <w:sz w:val="20"/>
-          <w:szCs w:val="20"/>
-        </w:rPr>
-        <w:t>ask</w:t>
-      </w:r>
-      <w:r>
-        <w:rPr>
-          <w:rFonts w:ascii="Arial" w:hAnsi="Arial" w:cs="Arial"/>
-          <w:color w:val="000000" w:themeColor="text1"/>
-          <w:sz w:val="20"/>
-          <w:szCs w:val="20"/>
-        </w:rPr>
-        <w:t xml:space="preserve"> </w:t>
-      </w:r>
-      <w:r>
-        <w:rPr>
-          <w:rFonts w:ascii="Arial" w:hAnsi="Arial" w:cs="Arial"/>
-          <w:color w:val="000000" w:themeColor="text1"/>
-          <w:sz w:val="20"/>
-          <w:szCs w:val="20"/>
-        </w:rPr>
-        <w:t>include SSL</w:t>
-      </w:r>
-      <w:r>
-        <w:rPr>
-          <w:rFonts w:ascii="Arial" w:hAnsi="Arial" w:cs="Arial"/>
-          <w:color w:val="000000" w:themeColor="text1"/>
-          <w:sz w:val="20"/>
-          <w:szCs w:val="20"/>
-        </w:rPr>
-        <w:t xml:space="preserve"> 2.0</w:t>
+          <w:strike w:val="0"/>
+          <w:dstrike w:val="0"/>
+          <w:color w:val="000000" w:themeColor="text1" w:themeTint="FF" w:themeShade="FF"/>
+          <w:sz w:val="20"/>
+          <w:szCs w:val="20"/>
+        </w:rPr>
+      </w:pPr>
+      <w:r>
+        <w:rPr>
+          <w:rFonts w:ascii="Arial" w:hAnsi="Arial" w:cs="Arial"/>
+          <w:strike w:val="0"/>
+          <w:dstrike w:val="0"/>
+          <w:color w:val="000000" w:themeColor="text1" w:themeTint="FF" w:themeShade="FF"/>
+          <w:sz w:val="20"/>
+          <w:szCs w:val="20"/>
+        </w:rPr>
+        <w:t>Cryptography – API used for Fernet cipher / AES encryption on password</w:t>
       </w:r>
     </w:p>
     <w:p>
       <w:pPr>
-        <w:pStyle w:val="Heading1"/>
-        <w:rPr>
-          <w:rFonts w:ascii="inherit" w:hAnsi="inherit" w:cs="Lucida Grande" w:hint="eastAsia"/>
-        </w:rPr>
-      </w:pPr>
-      <w:r>
-        <w:rPr>
-          <w:bdr w:val="none" w:sz="0" w:space="0" w:color="auto" w:frame="1"/>
-        </w:rPr>
-        <w:t>Execution-based Functional Testing</w:t>
-      </w:r>
-      <w:r>
-        <w:rPr>
-          <w:bdr w:val="none" w:sz="0" w:space="0" w:color="auto" w:frame="1"/>
-        </w:rPr>
-        <w:t xml:space="preserve"> (10 points)</w:t>
+        <w:pStyle w:val="Normal"/>
+        <w:shd w:val="clear" w:color="auto" w:fill="FFFFFF" w:themeFill="background1"/>
+        <w:rPr>
+          <w:rFonts w:ascii="Arial" w:hAnsi="Arial" w:cs="Arial"/>
+          <w:strike w:val="0"/>
+          <w:dstrike w:val="0"/>
+          <w:color w:val="000000" w:themeColor="text1" w:themeTint="FF" w:themeShade="FF"/>
+          <w:sz w:val="20"/>
+          <w:szCs w:val="20"/>
+        </w:rPr>
+      </w:pPr>
+      <w:r>
+        <w:rPr>
+          <w:rFonts w:ascii="Arial" w:hAnsi="Arial" w:cs="Arial"/>
+          <w:strike w:val="0"/>
+          <w:dstrike w:val="0"/>
+          <w:color w:val="000000" w:themeColor="text1" w:themeTint="FF" w:themeShade="FF"/>
+          <w:sz w:val="20"/>
+          <w:szCs w:val="20"/>
+        </w:rPr>
+        <w:t>Datetime – used for storing / viewing the date in Highscores</w:t>
       </w:r>
     </w:p>
     <w:p>
       <w:pPr>
-        <w:spacing w:line="259" w:lineRule="auto"/>
-        <w:rPr>
-          <w:rFonts w:ascii="Arial" w:hAnsi="Arial" w:cs="Arial"/>
-          <w:color w:val="000000" w:themeColor="text1"/>
-          <w:sz w:val="20"/>
-          <w:szCs w:val="20"/>
-        </w:rPr>
-      </w:pPr>
-      <w:r>
-        <w:rPr>
-          <w:rFonts w:ascii="Arial" w:hAnsi="Arial" w:cs="Arial"/>
-          <w:color w:val="000000" w:themeColor="text1"/>
-          <w:sz w:val="20"/>
-          <w:szCs w:val="20"/>
-        </w:rPr>
-        <w:t xml:space="preserve">Flappy Bird </w:t>
-      </w:r>
-      <w:r>
-        <w:rPr>
-          <w:rFonts w:ascii="Arial" w:hAnsi="Arial" w:cs="Arial"/>
-          <w:color w:val="000000" w:themeColor="text1"/>
-          <w:sz w:val="20"/>
-          <w:szCs w:val="20"/>
-        </w:rPr>
-        <w:t xml:space="preserve">correctly tells the user prompts on starting the game as well as when the user has lost. The score for the user is displayed to the screen. For Space Invaders, two kinks need to be ironed out, we have an issue where aliens will </w:t>
-      </w:r>
-      <w:r>
-        <w:rPr>
-          <w:rFonts w:ascii="Arial" w:hAnsi="Arial" w:cs="Arial"/>
-          <w:color w:val="000000" w:themeColor="text1"/>
-          <w:sz w:val="20"/>
-          <w:szCs w:val="20"/>
-        </w:rPr>
-        <w:t xml:space="preserve">replace others after destroyed and the ship’s rockets do not </w:t>
-      </w:r>
-      <w:r>
-        <w:rPr>
-          <w:rFonts w:ascii="Arial" w:hAnsi="Arial" w:cs="Arial"/>
-          <w:color w:val="000000" w:themeColor="text1"/>
-          <w:sz w:val="20"/>
-          <w:szCs w:val="20"/>
-        </w:rPr>
-        <w:t>disappear on new level.</w:t>
+        <w:pStyle w:val="Normal"/>
+        <w:shd w:val="clear" w:color="auto" w:fill="FFFFFF" w:themeFill="background1"/>
+        <w:rPr>
+          <w:rFonts w:ascii="Arial" w:hAnsi="Arial" w:cs="Arial"/>
+          <w:strike w:val="1"/>
+          <w:color w:val="000000" w:themeColor="text1" w:themeTint="FF" w:themeShade="FF"/>
+          <w:sz w:val="20"/>
+          <w:szCs w:val="20"/>
+        </w:rPr>
+      </w:pPr>
+      <w:r>
+        <w:rPr>
+          <w:rFonts w:ascii="Arial" w:hAnsi="Arial" w:cs="Arial"/>
+          <w:strike w:val="1"/>
+          <w:color w:val="000000" w:themeColor="text1" w:themeTint="FF" w:themeShade="FF"/>
+          <w:sz w:val="20"/>
+          <w:szCs w:val="20"/>
+        </w:rPr>
+        <w:t xml:space="preserve">Flask – API used to create virtual local web server to show </w:t>
+      </w:r>
+      <w:proofErr w:type="spellStart"/>
+      <w:r>
+        <w:rPr>
+          <w:rFonts w:ascii="Arial" w:hAnsi="Arial" w:cs="Arial"/>
+          <w:strike w:val="1"/>
+          <w:color w:val="000000" w:themeColor="text1" w:themeTint="FF" w:themeShade="FF"/>
+          <w:sz w:val="20"/>
+          <w:szCs w:val="20"/>
+        </w:rPr>
+        <w:t>highscores</w:t>
+      </w:r>
+      <w:proofErr w:type="spellEnd"/>
+      <w:r>
+        <w:rPr>
+          <w:rFonts w:ascii="Arial" w:hAnsi="Arial" w:cs="Arial"/>
+          <w:strike w:val="1"/>
+          <w:color w:val="000000" w:themeColor="text1" w:themeTint="FF" w:themeShade="FF"/>
+          <w:sz w:val="20"/>
+          <w:szCs w:val="20"/>
+        </w:rPr>
+        <w:t xml:space="preserve"> pages (in HTML)</w:t>
       </w:r>
     </w:p>
     <w:p>
       <w:pPr>
-        <w:spacing w:line="259" w:lineRule="auto"/>
-        <w:rPr>
-          <w:rFonts w:ascii="Arial" w:hAnsi="Arial" w:cs="Arial"/>
-          <w:color w:val="000000" w:themeColor="text1"/>
+        <w:pStyle w:val="Normal"/>
+        <w:shd w:val="clear" w:color="auto" w:fill="FFFFFF" w:themeFill="background1"/>
+        <w:rPr>
+          <w:rFonts w:ascii="Arial" w:hAnsi="Arial" w:cs="Arial"/>
+          <w:strike w:val="1"/>
+          <w:color w:val="000000" w:themeColor="text1" w:themeTint="FF" w:themeShade="FF"/>
           <w:sz w:val="20"/>
           <w:szCs w:val="20"/>
         </w:rPr>
@@ -972,286 +915,549 @@
     </w:p>
     <w:p>
       <w:pPr>
-        <w:spacing w:line="259" w:lineRule="auto"/>
-        <w:rPr>
-          <w:rFonts w:ascii="Arial" w:hAnsi="Arial" w:cs="Arial"/>
-          <w:color w:val="000000" w:themeColor="text1"/>
-          <w:sz w:val="20"/>
-          <w:szCs w:val="20"/>
-        </w:rPr>
-      </w:pPr>
-      <w:r>
-        <w:rPr>
-          <w:rFonts w:ascii="Arial" w:hAnsi="Arial" w:cs="Arial"/>
-          <w:color w:val="000000" w:themeColor="text1"/>
-          <w:sz w:val="20"/>
-          <w:szCs w:val="20"/>
-        </w:rPr>
-        <w:t xml:space="preserve">Flask server runs properly, </w:t>
-      </w:r>
-      <w:r>
-        <w:rPr>
-          <w:rFonts w:ascii="Arial" w:hAnsi="Arial" w:cs="Arial"/>
-          <w:color w:val="000000" w:themeColor="text1"/>
-          <w:sz w:val="20"/>
-          <w:szCs w:val="20"/>
-        </w:rPr>
-        <w:t xml:space="preserve">successfully </w:t>
-      </w:r>
-      <w:r>
-        <w:rPr>
-          <w:rFonts w:ascii="Arial" w:hAnsi="Arial" w:cs="Arial"/>
-          <w:color w:val="000000" w:themeColor="text1"/>
-          <w:sz w:val="20"/>
-          <w:szCs w:val="20"/>
-        </w:rPr>
-        <w:t>tested CRUD functions for Pong</w:t>
-      </w:r>
-      <w:r>
-        <w:rPr>
-          <w:rFonts w:ascii="Arial" w:hAnsi="Arial" w:cs="Arial"/>
-          <w:color w:val="000000" w:themeColor="text1"/>
-          <w:sz w:val="20"/>
-          <w:szCs w:val="20"/>
-        </w:rPr>
-        <w:t>. Dummy Data</w:t>
-      </w:r>
-      <w:r>
-        <w:rPr>
-          <w:rFonts w:ascii="Arial" w:hAnsi="Arial" w:cs="Arial"/>
-          <w:color w:val="000000" w:themeColor="text1"/>
-          <w:sz w:val="20"/>
-          <w:szCs w:val="20"/>
-        </w:rPr>
-        <w:t xml:space="preserve"> Pong leaderboard works. Flappy Bird leaderboard not yet tested.</w:t>
+        <w:pStyle w:val="Heading1"/>
+        <w:rPr>
+          <w:rFonts w:ascii="inherit" w:hAnsi="inherit" w:cs="Lucida Grande"/>
+        </w:rPr>
+      </w:pPr>
+      <w:r>
+        <w:rPr>
+          <w:bdr w:val="none" w:color="auto" w:sz="0" w:space="0" w:frame="1"/>
+        </w:rPr>
+        <w:t>Execution-based Functional Testing</w:t>
+      </w:r>
+      <w:r>
+        <w:rPr>
+          <w:bdr w:val="none" w:color="auto" w:sz="0" w:space="0" w:frame="1"/>
+        </w:rPr>
+        <w:t xml:space="preserve"> (10 points)</w:t>
       </w:r>
     </w:p>
     <w:p>
       <w:pPr>
-        <w:pStyle w:val="Heading1"/>
-        <w:rPr>
-          <w:rFonts w:ascii="inherit" w:hAnsi="inherit" w:cs="Lucida Grande" w:hint="eastAsia"/>
-        </w:rPr>
-      </w:pPr>
-      <w:r>
-        <w:rPr>
-          <w:bdr w:val="none" w:sz="0" w:space="0" w:color="auto" w:frame="1"/>
-        </w:rPr>
-        <w:t>Execution-based Non-Functional Testing</w:t>
-      </w:r>
-      <w:r>
-        <w:rPr>
-          <w:bdr w:val="none" w:sz="0" w:space="0" w:color="auto" w:frame="1"/>
-        </w:rPr>
-        <w:t xml:space="preserve"> (10 points)</w:t>
+        <w:pStyle w:val="Normal"/>
+        <w:bidi w:val="0"/>
+        <w:spacing w:before="0" w:beforeAutospacing="off" w:after="0" w:afterAutospacing="off" w:line="259" w:lineRule="auto"/>
+        <w:ind w:left="0" w:right="0"/>
+        <w:jc w:val="left"/>
+        <w:rPr>
+          <w:rFonts w:ascii="Arial" w:hAnsi="Arial" w:cs="Arial"/>
+          <w:i w:val="0"/>
+          <w:iCs w:val="0"/>
+          <w:color w:val="000000" w:themeColor="text1" w:themeTint="FF" w:themeShade="FF"/>
+          <w:sz w:val="20"/>
+          <w:szCs w:val="20"/>
+        </w:rPr>
+      </w:pPr>
+      <w:r>
+        <w:rPr>
+          <w:rFonts w:ascii="Arial" w:hAnsi="Arial" w:cs="Arial"/>
+          <w:i w:val="0"/>
+          <w:iCs w:val="0"/>
+          <w:color w:val="000000" w:themeColor="text1" w:themeTint="FF" w:themeShade="FF"/>
+          <w:sz w:val="20"/>
+          <w:szCs w:val="20"/>
+        </w:rPr>
+        <w:t xml:space="preserve">Flappy Bird </w:t>
+      </w:r>
+      <w:r>
+        <w:rPr>
+          <w:rFonts w:ascii="Arial" w:hAnsi="Arial" w:cs="Arial"/>
+          <w:i w:val="0"/>
+          <w:iCs w:val="0"/>
+          <w:color w:val="000000" w:themeColor="text1" w:themeTint="FF" w:themeShade="FF"/>
+          <w:sz w:val="20"/>
+          <w:szCs w:val="20"/>
+        </w:rPr>
+        <w:t xml:space="preserve">correctly tells the user prompts on starting the game as well as when the user has lost. The score for the user is displayed to the screen. </w:t>
+      </w:r>
+      <w:r>
+        <w:rPr>
+          <w:rFonts w:ascii="Arial" w:hAnsi="Arial" w:cs="Arial"/>
+          <w:i w:val="0"/>
+          <w:iCs w:val="0"/>
+          <w:color w:val="000000" w:themeColor="text1" w:themeTint="FF" w:themeShade="FF"/>
+          <w:sz w:val="20"/>
+          <w:szCs w:val="20"/>
+        </w:rPr>
+        <w:t xml:space="preserve">User’s highest score is returned to </w:t>
+      </w:r>
+      <w:r>
+        <w:rPr>
+          <w:rFonts w:ascii="Arial" w:hAnsi="Arial" w:cs="Arial"/>
+          <w:i w:val="0"/>
+          <w:iCs w:val="0"/>
+          <w:color w:val="000000" w:themeColor="text1" w:themeTint="FF" w:themeShade="FF"/>
+          <w:sz w:val="20"/>
+          <w:szCs w:val="20"/>
+        </w:rPr>
+        <w:t>GUI</w:t>
+      </w:r>
+      <w:r>
+        <w:rPr>
+          <w:rFonts w:ascii="Arial" w:hAnsi="Arial" w:cs="Arial"/>
+          <w:i w:val="0"/>
+          <w:iCs w:val="0"/>
+          <w:color w:val="000000" w:themeColor="text1" w:themeTint="FF" w:themeShade="FF"/>
+          <w:sz w:val="20"/>
+          <w:szCs w:val="20"/>
+        </w:rPr>
+        <w:t xml:space="preserve"> program about exiting the game. </w:t>
+      </w:r>
+      <w:r>
+        <w:rPr>
+          <w:rFonts w:ascii="Arial" w:hAnsi="Arial" w:cs="Arial"/>
+          <w:i w:val="0"/>
+          <w:iCs w:val="0"/>
+          <w:color w:val="000000" w:themeColor="text1" w:themeTint="FF" w:themeShade="FF"/>
+          <w:sz w:val="20"/>
+          <w:szCs w:val="20"/>
+        </w:rPr>
+        <w:t xml:space="preserve">For Space Invaders, </w:t>
+      </w:r>
+      <w:r>
+        <w:rPr>
+          <w:rFonts w:ascii="Arial" w:hAnsi="Arial" w:cs="Arial"/>
+          <w:i w:val="0"/>
+          <w:iCs w:val="0"/>
+          <w:color w:val="000000" w:themeColor="text1" w:themeTint="FF" w:themeShade="FF"/>
+          <w:sz w:val="20"/>
+          <w:szCs w:val="20"/>
+        </w:rPr>
+        <w:t>the start page, game functionality, and lose page were tested and function as expected. The user’s highest score among all of the times they wish to</w:t>
+      </w:r>
+      <w:r>
+        <w:rPr>
+          <w:rFonts w:ascii="Arial" w:hAnsi="Arial" w:cs="Arial"/>
+          <w:i w:val="0"/>
+          <w:iCs w:val="0"/>
+          <w:color w:val="000000" w:themeColor="text1" w:themeTint="FF" w:themeShade="FF"/>
+          <w:sz w:val="20"/>
+          <w:szCs w:val="20"/>
+        </w:rPr>
+        <w:t xml:space="preserve"> continue the game is returned to the GUI program upon exiting the game.</w:t>
       </w:r>
     </w:p>
     <w:p>
       <w:pPr>
-        <w:rPr>
-          <w:rFonts w:ascii="Arial" w:eastAsia="Arial" w:hAnsi="Arial" w:cs="Arial"/>
-          <w:sz w:val="20"/>
-          <w:szCs w:val="20"/>
-        </w:rPr>
-      </w:pPr>
-      <w:r>
-        <w:rPr>
-          <w:rFonts w:ascii="Arial" w:eastAsia="Arial" w:hAnsi="Arial" w:cs="Arial"/>
-          <w:sz w:val="20"/>
-          <w:szCs w:val="20"/>
-        </w:rPr>
-        <w:t xml:space="preserve">Our games have not crashed after </w:t>
-      </w:r>
-      <w:r>
-        <w:rPr>
-          <w:rFonts w:ascii="Arial" w:eastAsia="Arial" w:hAnsi="Arial" w:cs="Arial"/>
-          <w:sz w:val="20"/>
-          <w:szCs w:val="20"/>
-        </w:rPr>
-        <w:t>letting them run for a long period of time.</w:t>
-      </w:r>
+        <w:pStyle w:val="Normal"/>
+        <w:bidi w:val="0"/>
+        <w:spacing w:before="0" w:beforeAutospacing="off" w:after="0" w:afterAutospacing="off" w:line="259" w:lineRule="auto"/>
+        <w:ind w:left="0" w:right="0"/>
+        <w:jc w:val="left"/>
+        <w:rPr>
+          <w:rFonts w:ascii="Arial" w:hAnsi="Arial" w:cs="Arial"/>
+          <w:i w:val="0"/>
+          <w:iCs w:val="0"/>
+          <w:color w:val="000000" w:themeColor="text1" w:themeTint="FF" w:themeShade="FF"/>
+          <w:sz w:val="20"/>
+          <w:szCs w:val="20"/>
+        </w:rPr>
+      </w:pPr>
     </w:p>
     <w:p>
       <w:pPr>
-        <w:rPr>
-          <w:rFonts w:ascii="Arial" w:eastAsia="Arial" w:hAnsi="Arial" w:cs="Arial"/>
-          <w:sz w:val="20"/>
-          <w:szCs w:val="20"/>
-        </w:rPr>
-      </w:pPr>
+        <w:pStyle w:val="Normal"/>
+        <w:bidi w:val="0"/>
+        <w:spacing w:before="0" w:beforeAutospacing="off" w:after="0" w:afterAutospacing="off" w:line="259" w:lineRule="auto"/>
+        <w:ind w:left="0" w:right="0"/>
+        <w:jc w:val="left"/>
+        <w:rPr>
+          <w:rFonts w:ascii="Arial" w:hAnsi="Arial" w:cs="Arial"/>
+          <w:i w:val="0"/>
+          <w:iCs w:val="0"/>
+          <w:color w:val="000000" w:themeColor="text1" w:themeTint="FF" w:themeShade="FF"/>
+          <w:sz w:val="20"/>
+          <w:szCs w:val="20"/>
+        </w:rPr>
+      </w:pPr>
+      <w:r>
+        <w:rPr>
+          <w:rFonts w:ascii="Arial" w:hAnsi="Arial" w:cs="Arial"/>
+          <w:i w:val="0"/>
+          <w:iCs w:val="0"/>
+          <w:color w:val="000000" w:themeColor="text1" w:themeTint="FF" w:themeShade="FF"/>
+          <w:sz w:val="20"/>
+          <w:szCs w:val="20"/>
+        </w:rPr>
+        <w:t xml:space="preserve">The GUI was tested to verify proper sign-up and sign-in functionality. The user’s information is stored in our database upon </w:t>
+      </w:r>
+      <w:r>
+        <w:rPr>
+          <w:rFonts w:ascii="Arial" w:hAnsi="Arial" w:cs="Arial"/>
+          <w:i w:val="0"/>
+          <w:iCs w:val="0"/>
+          <w:color w:val="000000" w:themeColor="text1" w:themeTint="FF" w:themeShade="FF"/>
+          <w:sz w:val="20"/>
+          <w:szCs w:val="20"/>
+        </w:rPr>
+        <w:t>creating an account and is queried when the user tries to sign-in again. We tested to make sure that each time the user signs in, their game window is customized to them. We made sure when the user selects ‘M</w:t>
+      </w:r>
+      <w:r>
+        <w:rPr>
+          <w:rFonts w:ascii="Arial" w:hAnsi="Arial" w:cs="Arial"/>
+          <w:i w:val="0"/>
+          <w:iCs w:val="0"/>
+          <w:color w:val="000000" w:themeColor="text1" w:themeTint="FF" w:themeShade="FF"/>
+          <w:sz w:val="20"/>
+          <w:szCs w:val="20"/>
+        </w:rPr>
+        <w:t>y Stats’ they are able to accurately view their top five stats for each game. We further tested to make sure when the user selected Highest Scores, the all-time highest scores for each game were displayed along with th</w:t>
+      </w:r>
+      <w:r>
+        <w:rPr>
+          <w:rFonts w:ascii="Arial" w:hAnsi="Arial" w:cs="Arial"/>
+          <w:i w:val="0"/>
+          <w:iCs w:val="0"/>
+          <w:color w:val="000000" w:themeColor="text1" w:themeTint="FF" w:themeShade="FF"/>
+          <w:sz w:val="20"/>
+          <w:szCs w:val="20"/>
+        </w:rPr>
+        <w:t xml:space="preserve">e </w:t>
+      </w:r>
+      <w:r>
+        <w:rPr>
+          <w:rFonts w:ascii="Arial" w:hAnsi="Arial" w:cs="Arial"/>
+          <w:i w:val="0"/>
+          <w:iCs w:val="0"/>
+          <w:color w:val="000000" w:themeColor="text1" w:themeTint="FF" w:themeShade="FF"/>
+          <w:sz w:val="20"/>
+          <w:szCs w:val="20"/>
+        </w:rPr>
+        <w:t>25 users</w:t>
+      </w:r>
+      <w:r>
+        <w:rPr>
+          <w:rFonts w:ascii="Arial" w:hAnsi="Arial" w:cs="Arial"/>
+          <w:i w:val="0"/>
+          <w:iCs w:val="0"/>
+          <w:color w:val="000000" w:themeColor="text1" w:themeTint="FF" w:themeShade="FF"/>
+          <w:sz w:val="20"/>
+          <w:szCs w:val="20"/>
+        </w:rPr>
+        <w:t xml:space="preserve"> </w:t>
+      </w:r>
+      <w:r>
+        <w:rPr>
+          <w:rFonts w:ascii="Arial" w:hAnsi="Arial" w:cs="Arial"/>
+          <w:i w:val="0"/>
+          <w:iCs w:val="0"/>
+          <w:color w:val="000000" w:themeColor="text1" w:themeTint="FF" w:themeShade="FF"/>
+          <w:sz w:val="20"/>
+          <w:szCs w:val="20"/>
+        </w:rPr>
+        <w:t>who holds that score. We also list top five players for each game. We tested the sign-out and exit functionality. We then tested to make sure every game opened when the u</w:t>
+      </w:r>
+      <w:r>
+        <w:rPr>
+          <w:rFonts w:ascii="Arial" w:hAnsi="Arial" w:cs="Arial"/>
+          <w:i w:val="0"/>
+          <w:iCs w:val="0"/>
+          <w:color w:val="000000" w:themeColor="text1" w:themeTint="FF" w:themeShade="FF"/>
+          <w:sz w:val="20"/>
+          <w:szCs w:val="20"/>
+        </w:rPr>
+        <w:t>ser pressed the button associated with the game they wished to play.</w:t>
+      </w:r>
+      <w:r>
+        <w:rPr>
+          <w:rFonts w:ascii="Arial" w:hAnsi="Arial" w:cs="Arial"/>
+          <w:i w:val="0"/>
+          <w:iCs w:val="0"/>
+          <w:color w:val="000000" w:themeColor="text1" w:themeTint="FF" w:themeShade="FF"/>
+          <w:sz w:val="20"/>
+          <w:szCs w:val="20"/>
+        </w:rPr>
+        <w:t xml:space="preserve"> All CRUD functions are working for database interaction.</w:t>
+      </w:r>
     </w:p>
     <w:p>
       <w:pPr>
-        <w:rPr>
-          <w:rFonts w:ascii="Arial" w:eastAsia="Arial" w:hAnsi="Arial" w:cs="Arial"/>
-          <w:sz w:val="20"/>
-          <w:szCs w:val="20"/>
-        </w:rPr>
-      </w:pPr>
-      <w:r>
-        <w:rPr>
-          <w:rFonts w:ascii="Arial" w:eastAsia="Arial" w:hAnsi="Arial" w:cs="Arial"/>
-          <w:sz w:val="20"/>
-          <w:szCs w:val="20"/>
-        </w:rPr>
-        <w:t>Basic CSS style sheet works properly.</w:t>
+        <w:pStyle w:val="Heading1"/>
+        <w:rPr>
+          <w:rFonts w:ascii="inherit" w:hAnsi="inherit" w:cs="Lucida Grande"/>
+        </w:rPr>
+      </w:pPr>
+      <w:r>
+        <w:rPr>
+          <w:bdr w:val="none" w:color="auto" w:sz="0" w:space="0" w:frame="1"/>
+        </w:rPr>
+        <w:t>Execution-based Non-Functional Testing</w:t>
+      </w:r>
+      <w:r>
+        <w:rPr>
+          <w:bdr w:val="none" w:color="auto" w:sz="0" w:space="0" w:frame="1"/>
+        </w:rPr>
+        <w:t xml:space="preserve"> (10 points)</w:t>
       </w:r>
     </w:p>
     <w:p>
       <w:pPr>
-        <w:pStyle w:val="Heading1"/>
-        <w:rPr>
-          <w:rFonts w:ascii="inherit" w:hAnsi="inherit" w:cs="Lucida Grande" w:hint="eastAsia"/>
-        </w:rPr>
-      </w:pPr>
-      <w:r>
-        <w:rPr>
-          <w:bdr w:val="none" w:sz="0" w:space="0" w:color="auto" w:frame="1"/>
-        </w:rPr>
-        <w:t xml:space="preserve">Non-Execution-based </w:t>
-      </w:r>
-      <w:r>
-        <w:rPr>
-          <w:bdr w:val="none" w:sz="0" w:space="0" w:color="auto" w:frame="1"/>
-        </w:rPr>
-        <w:t>T</w:t>
-      </w:r>
-      <w:r>
-        <w:rPr>
-          <w:bdr w:val="none" w:sz="0" w:space="0" w:color="auto" w:frame="1"/>
-        </w:rPr>
-        <w:t>esting</w:t>
-      </w:r>
-      <w:r>
-        <w:rPr>
-          <w:bdr w:val="none" w:sz="0" w:space="0" w:color="auto" w:frame="1"/>
-        </w:rPr>
-        <w:t> </w:t>
-      </w:r>
-      <w:r>
-        <w:rPr>
-          <w:bdr w:val="none" w:sz="0" w:space="0" w:color="auto" w:frame="1"/>
-        </w:rPr>
-        <w:t>(</w:t>
-      </w:r>
-      <w:r>
-        <w:rPr>
-          <w:bdr w:val="none" w:sz="0" w:space="0" w:color="auto" w:frame="1"/>
-        </w:rPr>
-        <w:t>10</w:t>
-      </w:r>
-      <w:r>
-        <w:rPr>
-          <w:bdr w:val="none" w:sz="0" w:space="0" w:color="auto" w:frame="1"/>
-        </w:rPr>
-        <w:t xml:space="preserve"> points)</w:t>
+        <w:pStyle w:val="Normal"/>
+        <w:rPr>
+          <w:rFonts w:ascii="Arial" w:hAnsi="Arial" w:eastAsia="Arial" w:cs="Arial"/>
+          <w:sz w:val="20"/>
+          <w:szCs w:val="20"/>
+        </w:rPr>
+      </w:pPr>
+      <w:r>
+        <w:rPr>
+          <w:rFonts w:ascii="Arial" w:hAnsi="Arial" w:eastAsia="Arial" w:cs="Arial"/>
+          <w:sz w:val="20"/>
+          <w:szCs w:val="20"/>
+        </w:rPr>
+        <w:t xml:space="preserve">Our games have not crashed after </w:t>
+      </w:r>
+      <w:r>
+        <w:rPr>
+          <w:rFonts w:ascii="Arial" w:hAnsi="Arial" w:eastAsia="Arial" w:cs="Arial"/>
+          <w:sz w:val="20"/>
+          <w:szCs w:val="20"/>
+        </w:rPr>
+        <w:t>letting them run for a long period of time.</w:t>
+      </w:r>
+      <w:r>
+        <w:rPr>
+          <w:rFonts w:ascii="Arial" w:hAnsi="Arial" w:eastAsia="Arial" w:cs="Arial"/>
+          <w:sz w:val="20"/>
+          <w:szCs w:val="20"/>
+        </w:rPr>
+        <w:t xml:space="preserve"> Database can be queried with SQLite without issue.</w:t>
       </w:r>
     </w:p>
     <w:p>
       <w:pPr>
-        <w:spacing w:line="259" w:lineRule="auto"/>
-        <w:rPr>
-          <w:rFonts w:ascii="Arial" w:hAnsi="Arial" w:cs="Arial"/>
-          <w:i/>
-          <w:iCs/>
-          <w:color w:val="000000" w:themeColor="text1"/>
-          <w:sz w:val="20"/>
-          <w:szCs w:val="20"/>
-        </w:rPr>
-      </w:pPr>
-      <w:r>
-        <w:rPr>
-          <w:rFonts w:ascii="Arial" w:hAnsi="Arial" w:cs="Arial"/>
-          <w:color w:val="000000" w:themeColor="text1"/>
-          <w:sz w:val="20"/>
-          <w:szCs w:val="20"/>
-        </w:rPr>
-        <w:t>Space Invaders’ code is clean and legible. Flappy Bird needs to be trimmed of some unnecessary commented code</w:t>
-      </w:r>
-      <w:r>
-        <w:rPr>
-          <w:rFonts w:ascii="Arial" w:hAnsi="Arial" w:cs="Arial"/>
-          <w:color w:val="000000" w:themeColor="text1"/>
-          <w:sz w:val="20"/>
-          <w:szCs w:val="20"/>
-        </w:rPr>
-        <w:t>.</w:t>
+        <w:pStyle w:val="Heading1"/>
+        <w:rPr>
+          <w:rFonts w:ascii="inherit" w:hAnsi="inherit" w:cs="Lucida Grande"/>
+        </w:rPr>
+      </w:pPr>
+      <w:r>
+        <w:rPr>
+          <w:bdr w:val="none" w:color="auto" w:sz="0" w:space="0" w:frame="1"/>
+        </w:rPr>
+        <w:t xml:space="preserve">Non-Execution-based </w:t>
+      </w:r>
+      <w:r>
+        <w:rPr>
+          <w:bdr w:val="none" w:color="auto" w:sz="0" w:space="0" w:frame="1"/>
+        </w:rPr>
+        <w:t>T</w:t>
+      </w:r>
+      <w:r>
+        <w:rPr>
+          <w:bdr w:val="none" w:color="auto" w:sz="0" w:space="0" w:frame="1"/>
+        </w:rPr>
+        <w:t>esting</w:t>
+      </w:r>
+      <w:r>
+        <w:rPr>
+          <w:bdr w:val="none" w:color="auto" w:sz="0" w:space="0" w:frame="1"/>
+        </w:rPr>
+        <w:t> </w:t>
+      </w:r>
+      <w:r>
+        <w:rPr>
+          <w:bdr w:val="none" w:color="auto" w:sz="0" w:space="0" w:frame="1"/>
+        </w:rPr>
+        <w:t>(</w:t>
+      </w:r>
+      <w:r>
+        <w:rPr>
+          <w:bdr w:val="none" w:color="auto" w:sz="0" w:space="0" w:frame="1"/>
+        </w:rPr>
+        <w:t>10</w:t>
+      </w:r>
+      <w:r>
+        <w:rPr>
+          <w:bdr w:val="none" w:color="auto" w:sz="0" w:space="0" w:frame="1"/>
+        </w:rPr>
+        <w:t xml:space="preserve"> points)</w:t>
       </w:r>
     </w:p>
     <w:p>
       <w:pPr>
-        <w:spacing w:line="259" w:lineRule="auto"/>
-        <w:rPr>
-          <w:rFonts w:ascii="Arial" w:hAnsi="Arial" w:cs="Arial"/>
-          <w:color w:val="000000" w:themeColor="text1"/>
-          <w:sz w:val="20"/>
-          <w:szCs w:val="20"/>
-        </w:rPr>
-      </w:pPr>
+        <w:pStyle w:val="Normal"/>
+        <w:bidi w:val="0"/>
+        <w:spacing w:before="0" w:beforeAutospacing="off" w:after="0" w:afterAutospacing="off" w:line="259" w:lineRule="auto"/>
+        <w:ind w:left="0" w:right="0"/>
+        <w:jc w:val="left"/>
+        <w:rPr>
+          <w:rFonts w:ascii="Arial" w:hAnsi="Arial" w:cs="Arial"/>
+          <w:i w:val="1"/>
+          <w:iCs w:val="1"/>
+          <w:color w:val="000000" w:themeColor="text1" w:themeTint="FF" w:themeShade="FF"/>
+          <w:sz w:val="20"/>
+          <w:szCs w:val="20"/>
+        </w:rPr>
+      </w:pPr>
+      <w:r>
+        <w:rPr>
+          <w:rFonts w:ascii="Arial" w:hAnsi="Arial" w:cs="Arial"/>
+          <w:i w:val="0"/>
+          <w:iCs w:val="0"/>
+          <w:color w:val="000000" w:themeColor="text1" w:themeTint="FF" w:themeShade="FF"/>
+          <w:sz w:val="20"/>
+          <w:szCs w:val="20"/>
+        </w:rPr>
+        <w:t xml:space="preserve">Space Invaders’ code is clean and legible. Flappy Bird needs to be trimmed of some </w:t>
+      </w:r>
+      <w:r>
+        <w:rPr>
+          <w:rFonts w:ascii="Arial" w:hAnsi="Arial" w:cs="Arial"/>
+          <w:i w:val="0"/>
+          <w:iCs w:val="0"/>
+          <w:color w:val="000000" w:themeColor="text1" w:themeTint="FF" w:themeShade="FF"/>
+          <w:sz w:val="20"/>
+          <w:szCs w:val="20"/>
+        </w:rPr>
+        <w:t>unnecessary</w:t>
+      </w:r>
+      <w:r>
+        <w:rPr>
+          <w:rFonts w:ascii="Arial" w:hAnsi="Arial" w:cs="Arial"/>
+          <w:i w:val="0"/>
+          <w:iCs w:val="0"/>
+          <w:color w:val="000000" w:themeColor="text1" w:themeTint="FF" w:themeShade="FF"/>
+          <w:sz w:val="20"/>
+          <w:szCs w:val="20"/>
+        </w:rPr>
+        <w:t xml:space="preserve"> commented code</w:t>
+      </w:r>
+      <w:r>
+        <w:rPr>
+          <w:rFonts w:ascii="Arial" w:hAnsi="Arial" w:cs="Arial"/>
+          <w:i w:val="0"/>
+          <w:iCs w:val="0"/>
+          <w:color w:val="000000" w:themeColor="text1" w:themeTint="FF" w:themeShade="FF"/>
+          <w:sz w:val="20"/>
+          <w:szCs w:val="20"/>
+        </w:rPr>
+        <w:t>.</w:t>
+      </w:r>
     </w:p>
     <w:p>
       <w:pPr>
-        <w:spacing w:line="259" w:lineRule="auto"/>
-        <w:rPr>
-          <w:rFonts w:ascii="Arial" w:hAnsi="Arial" w:cs="Arial"/>
-          <w:color w:val="000000" w:themeColor="text1"/>
-          <w:sz w:val="20"/>
-          <w:szCs w:val="20"/>
-        </w:rPr>
-      </w:pPr>
-      <w:r>
-        <w:rPr>
-          <w:rFonts w:ascii="Arial" w:hAnsi="Arial" w:cs="Arial"/>
-          <w:color w:val="000000" w:themeColor="text1"/>
-          <w:sz w:val="20"/>
-          <w:szCs w:val="20"/>
-        </w:rPr>
-        <w:t>Snake’s code is clean and legible, just need to add some functionality comments.</w:t>
-      </w:r>
+        <w:pStyle w:val="Normal"/>
+        <w:bidi w:val="0"/>
+        <w:spacing w:before="0" w:beforeAutospacing="off" w:after="0" w:afterAutospacing="off" w:line="259" w:lineRule="auto"/>
+        <w:ind w:left="0" w:right="0"/>
+        <w:jc w:val="left"/>
+        <w:rPr>
+          <w:rFonts w:ascii="Arial" w:hAnsi="Arial" w:cs="Arial"/>
+          <w:i w:val="0"/>
+          <w:iCs w:val="0"/>
+          <w:color w:val="000000" w:themeColor="text1" w:themeTint="FF" w:themeShade="FF"/>
+          <w:sz w:val="20"/>
+          <w:szCs w:val="20"/>
+        </w:rPr>
+      </w:pPr>
     </w:p>
     <w:p>
       <w:pPr>
-        <w:shd w:val="clear" w:color="auto" w:fill="FFFFFF" w:themeFill="background1"/>
-        <w:rPr>
-          <w:rFonts w:ascii="Arial" w:hAnsi="Arial" w:cs="Arial"/>
-          <w:color w:val="000000"/>
-          <w:sz w:val="20"/>
-          <w:szCs w:val="20"/>
-          <w:bdr w:val="none" w:sz="0" w:space="0" w:color="auto" w:frame="1"/>
-        </w:rPr>
-      </w:pPr>
+        <w:pStyle w:val="Normal"/>
+        <w:bidi w:val="0"/>
+        <w:spacing w:before="0" w:beforeAutospacing="off" w:after="0" w:afterAutospacing="off" w:line="259" w:lineRule="auto"/>
+        <w:ind w:left="0" w:right="0"/>
+        <w:jc w:val="left"/>
+        <w:rPr>
+          <w:rFonts w:ascii="Arial" w:hAnsi="Arial" w:cs="Arial"/>
+          <w:i w:val="0"/>
+          <w:iCs w:val="0"/>
+          <w:color w:val="000000" w:themeColor="text1" w:themeTint="FF" w:themeShade="FF"/>
+          <w:sz w:val="20"/>
+          <w:szCs w:val="20"/>
+        </w:rPr>
+      </w:pPr>
+      <w:r>
+        <w:rPr>
+          <w:rFonts w:ascii="Arial" w:hAnsi="Arial" w:cs="Arial"/>
+          <w:i w:val="0"/>
+          <w:iCs w:val="0"/>
+          <w:color w:val="000000" w:themeColor="text1" w:themeTint="FF" w:themeShade="FF"/>
+          <w:sz w:val="20"/>
+          <w:szCs w:val="20"/>
+        </w:rPr>
+        <w:t>Snake’s code is clean and</w:t>
+      </w:r>
+      <w:r>
+        <w:rPr>
+          <w:rFonts w:ascii="Arial" w:hAnsi="Arial" w:cs="Arial"/>
+          <w:i w:val="0"/>
+          <w:iCs w:val="0"/>
+          <w:color w:val="000000" w:themeColor="text1" w:themeTint="FF" w:themeShade="FF"/>
+          <w:sz w:val="20"/>
+          <w:szCs w:val="20"/>
+        </w:rPr>
+        <w:t xml:space="preserve"> legible</w:t>
+      </w:r>
+      <w:r>
+        <w:rPr>
+          <w:rFonts w:ascii="Arial" w:hAnsi="Arial" w:cs="Arial"/>
+          <w:i w:val="0"/>
+          <w:iCs w:val="0"/>
+          <w:color w:val="000000" w:themeColor="text1" w:themeTint="FF" w:themeShade="FF"/>
+          <w:sz w:val="20"/>
+          <w:szCs w:val="20"/>
+        </w:rPr>
+        <w:t xml:space="preserve"> with comments</w:t>
+      </w:r>
+      <w:r>
+        <w:rPr>
+          <w:rFonts w:ascii="Arial" w:hAnsi="Arial" w:cs="Arial"/>
+          <w:i w:val="0"/>
+          <w:iCs w:val="0"/>
+          <w:color w:val="000000" w:themeColor="text1" w:themeTint="FF" w:themeShade="FF"/>
+          <w:sz w:val="20"/>
+          <w:szCs w:val="20"/>
+        </w:rPr>
+        <w:t>. It is running as expected.</w:t>
+      </w:r>
     </w:p>
     <w:p>
       <w:pPr>
         <w:shd w:val="clear" w:color="auto" w:fill="FFFFFF" w:themeFill="background1"/>
         <w:rPr>
           <w:rFonts w:ascii="Arial" w:hAnsi="Arial" w:cs="Arial"/>
-          <w:color w:val="000000" w:themeColor="text1"/>
-          <w:sz w:val="20"/>
-          <w:szCs w:val="20"/>
-        </w:rPr>
-      </w:pPr>
-      <w:r>
-        <w:rPr>
-          <w:rFonts w:ascii="Arial" w:hAnsi="Arial" w:cs="Arial"/>
-          <w:color w:val="000000" w:themeColor="text1"/>
-          <w:sz w:val="20"/>
-          <w:szCs w:val="20"/>
-        </w:rPr>
-        <w:t xml:space="preserve">Database tables are partially normalized, </w:t>
-      </w:r>
-      <w:r>
-        <w:rPr>
-          <w:rFonts w:ascii="Arial" w:hAnsi="Arial" w:cs="Arial"/>
-          <w:color w:val="000000" w:themeColor="text1"/>
-          <w:sz w:val="20"/>
-          <w:szCs w:val="20"/>
-        </w:rPr>
-        <w:t xml:space="preserve">webpages have no broken link, are easy to navigate. </w:t>
+          <w:color w:val="000000"/>
+          <w:sz w:val="20"/>
+          <w:szCs w:val="20"/>
+          <w:bdr w:val="none" w:color="auto" w:sz="0" w:space="0" w:frame="1"/>
+        </w:rPr>
+      </w:pPr>
+    </w:p>
+    <w:p>
+      <w:pPr>
+        <w:pStyle w:val="Normal"/>
+        <w:shd w:val="clear" w:color="auto" w:fill="FFFFFF" w:themeFill="background1"/>
+        <w:rPr>
+          <w:rFonts w:ascii="Arial" w:hAnsi="Arial" w:cs="Arial"/>
+          <w:color w:val="000000" w:themeColor="text1" w:themeTint="FF" w:themeShade="FF"/>
+          <w:sz w:val="20"/>
+          <w:szCs w:val="20"/>
+        </w:rPr>
+      </w:pPr>
+      <w:r>
+        <w:rPr>
+          <w:rFonts w:ascii="Arial" w:hAnsi="Arial" w:cs="Arial"/>
+          <w:color w:val="000000" w:themeColor="text1" w:themeTint="FF" w:themeShade="FF"/>
+          <w:sz w:val="20"/>
+          <w:szCs w:val="20"/>
+        </w:rPr>
+        <w:t xml:space="preserve">Database tables </w:t>
+      </w:r>
+      <w:r>
+        <w:rPr>
+          <w:rFonts w:ascii="Arial" w:hAnsi="Arial" w:cs="Arial"/>
+          <w:color w:val="000000" w:themeColor="text1" w:themeTint="FF" w:themeShade="FF"/>
+          <w:sz w:val="20"/>
+          <w:szCs w:val="20"/>
+        </w:rPr>
+        <w:t>are normalized.</w:t>
       </w:r>
     </w:p>
     <w:sectPr>
-      <w:pgSz w:w="12240" w:h="15840"/>
+      <w:pgSz w:w="12240" w:h="15840" w:orient="portrait"/>
       <w:pgMar w:top="1440" w:right="1800" w:bottom="1440" w:left="1800" w:header="720" w:footer="720" w:gutter="0"/>
       <w:cols w:space="720"/>
       <w:docGrid w:linePitch="360"/>
@@ -1626,7 +1832,7 @@
         <w:ind w:left="792" w:hanging="432"/>
       </w:pPr>
       <w:rPr>
-        <w:rFonts w:ascii="Arial" w:hAnsi="Arial" w:hint="default"/>
+        <w:rFonts w:hint="default" w:ascii="Arial" w:hAnsi="Arial"/>
       </w:rPr>
     </w:lvl>
     <w:lvl w:ilvl="2">
@@ -1829,7 +2035,7 @@
   </w:abstractNum>
   <w:abstractNum w:abstractNumId="5" w15:restartNumberingAfterBreak="0">
     <w:nsid w:val="167117E5"/>
-    <w:multiLevelType w:val="multilevel"/>
+    <w:multiLevelType w:val="hybridMultilevel"/>
     <w:tmpl w:val="E3048A9C"/>
     <w:lvl w:ilvl="0">
       <w:start w:val="4"/>
@@ -2057,7 +2263,7 @@
     <w:nsid w:val="17624C39"/>
     <w:multiLevelType w:val="hybridMultilevel"/>
     <w:tmpl w:val="FBEAED22"/>
-    <w:lvl w:ilvl="0" w:tplc="070460E8">
+    <w:lvl w:ilvl="0">
       <w:start w:val="4"/>
       <w:numFmt w:val="decimal"/>
       <w:lvlText w:val="%1."/>
@@ -2069,7 +2275,7 @@
         <w:ind w:left="720" w:hanging="360"/>
       </w:pPr>
     </w:lvl>
-    <w:lvl w:ilvl="1" w:tplc="379CC420" w:tentative="1">
+    <w:lvl w:ilvl="1" w:tentative="1">
       <w:start w:val="1"/>
       <w:numFmt w:val="decimal"/>
       <w:lvlText w:val="%2."/>
@@ -2081,7 +2287,7 @@
         <w:ind w:left="1440" w:hanging="360"/>
       </w:pPr>
     </w:lvl>
-    <w:lvl w:ilvl="2" w:tplc="B674F3C8" w:tentative="1">
+    <w:lvl w:ilvl="2" w:tentative="1">
       <w:start w:val="1"/>
       <w:numFmt w:val="decimal"/>
       <w:lvlText w:val="%3."/>
@@ -2093,7 +2299,7 @@
         <w:ind w:left="2160" w:hanging="360"/>
       </w:pPr>
     </w:lvl>
-    <w:lvl w:ilvl="3" w:tplc="D5EC7424" w:tentative="1">
+    <w:lvl w:ilvl="3" w:tentative="1">
       <w:start w:val="1"/>
       <w:numFmt w:val="decimal"/>
       <w:lvlText w:val="%4."/>
@@ -2105,7 +2311,7 @@
         <w:ind w:left="2880" w:hanging="360"/>
       </w:pPr>
     </w:lvl>
-    <w:lvl w:ilvl="4" w:tplc="E376B846" w:tentative="1">
+    <w:lvl w:ilvl="4" w:tentative="1">
       <w:start w:val="1"/>
       <w:numFmt w:val="decimal"/>
       <w:lvlText w:val="%5."/>
@@ -2117,7 +2323,7 @@
         <w:ind w:left="3600" w:hanging="360"/>
       </w:pPr>
     </w:lvl>
-    <w:lvl w:ilvl="5" w:tplc="D954E31A" w:tentative="1">
+    <w:lvl w:ilvl="5" w:tentative="1">
       <w:start w:val="1"/>
       <w:numFmt w:val="decimal"/>
       <w:lvlText w:val="%6."/>
@@ -2129,7 +2335,7 @@
         <w:ind w:left="4320" w:hanging="360"/>
       </w:pPr>
     </w:lvl>
-    <w:lvl w:ilvl="6" w:tplc="ECF055A2" w:tentative="1">
+    <w:lvl w:ilvl="6" w:tentative="1">
       <w:start w:val="1"/>
       <w:numFmt w:val="decimal"/>
       <w:lvlText w:val="%7."/>
@@ -2141,7 +2347,7 @@
         <w:ind w:left="5040" w:hanging="360"/>
       </w:pPr>
     </w:lvl>
-    <w:lvl w:ilvl="7" w:tplc="7D6898CC" w:tentative="1">
+    <w:lvl w:ilvl="7" w:tentative="1">
       <w:start w:val="1"/>
       <w:numFmt w:val="decimal"/>
       <w:lvlText w:val="%8."/>
@@ -2153,7 +2359,7 @@
         <w:ind w:left="5760" w:hanging="360"/>
       </w:pPr>
     </w:lvl>
-    <w:lvl w:ilvl="8" w:tplc="73E6B842" w:tentative="1">
+    <w:lvl w:ilvl="8" w:tentative="1">
       <w:start w:val="1"/>
       <w:numFmt w:val="decimal"/>
       <w:lvlText w:val="%9."/>
@@ -2304,7 +2510,7 @@
         <w:ind w:left="792" w:hanging="432"/>
       </w:pPr>
       <w:rPr>
-        <w:rFonts w:ascii="Arial" w:hAnsi="Arial" w:hint="default"/>
+        <w:rFonts w:hint="default" w:ascii="Arial" w:hAnsi="Arial"/>
       </w:rPr>
     </w:lvl>
     <w:lvl w:ilvl="2">
@@ -2503,7 +2709,7 @@
         <w:ind w:left="792" w:hanging="432"/>
       </w:pPr>
       <w:rPr>
-        <w:rFonts w:ascii="Arial" w:hAnsi="Arial" w:hint="default"/>
+        <w:rFonts w:hint="default" w:ascii="Arial" w:hAnsi="Arial"/>
       </w:rPr>
     </w:lvl>
     <w:lvl w:ilvl="2">
@@ -2604,7 +2810,7 @@
         <w:ind w:left="360" w:hanging="360"/>
       </w:pPr>
       <w:rPr>
-        <w:rFonts w:cstheme="majorBidi" w:hint="default"/>
+        <w:rFonts w:hint="default" w:cstheme="majorBidi"/>
         <w:color w:val="auto"/>
         <w:sz w:val="22"/>
       </w:rPr>
@@ -2618,7 +2824,7 @@
         <w:ind w:left="720" w:hanging="360"/>
       </w:pPr>
       <w:rPr>
-        <w:rFonts w:cstheme="majorBidi" w:hint="default"/>
+        <w:rFonts w:hint="default" w:cstheme="majorBidi"/>
         <w:color w:val="auto"/>
         <w:sz w:val="22"/>
       </w:rPr>
@@ -2632,7 +2838,7 @@
         <w:ind w:left="1440" w:hanging="720"/>
       </w:pPr>
       <w:rPr>
-        <w:rFonts w:cstheme="majorBidi" w:hint="default"/>
+        <w:rFonts w:hint="default" w:cstheme="majorBidi"/>
         <w:color w:val="auto"/>
         <w:sz w:val="22"/>
       </w:rPr>
@@ -2646,7 +2852,7 @@
         <w:ind w:left="1800" w:hanging="720"/>
       </w:pPr>
       <w:rPr>
-        <w:rFonts w:cstheme="majorBidi" w:hint="default"/>
+        <w:rFonts w:hint="default" w:cstheme="majorBidi"/>
         <w:color w:val="auto"/>
         <w:sz w:val="22"/>
       </w:rPr>
@@ -2660,7 +2866,7 @@
         <w:ind w:left="2520" w:hanging="1080"/>
       </w:pPr>
       <w:rPr>
-        <w:rFonts w:cstheme="majorBidi" w:hint="default"/>
+        <w:rFonts w:hint="default" w:cstheme="majorBidi"/>
         <w:color w:val="auto"/>
         <w:sz w:val="22"/>
       </w:rPr>
@@ -2674,7 +2880,7 @@
         <w:ind w:left="2880" w:hanging="1080"/>
       </w:pPr>
       <w:rPr>
-        <w:rFonts w:cstheme="majorBidi" w:hint="default"/>
+        <w:rFonts w:hint="default" w:cstheme="majorBidi"/>
         <w:color w:val="auto"/>
         <w:sz w:val="22"/>
       </w:rPr>
@@ -2688,7 +2894,7 @@
         <w:ind w:left="3600" w:hanging="1440"/>
       </w:pPr>
       <w:rPr>
-        <w:rFonts w:cstheme="majorBidi" w:hint="default"/>
+        <w:rFonts w:hint="default" w:cstheme="majorBidi"/>
         <w:color w:val="auto"/>
         <w:sz w:val="22"/>
       </w:rPr>
@@ -2702,7 +2908,7 @@
         <w:ind w:left="3960" w:hanging="1440"/>
       </w:pPr>
       <w:rPr>
-        <w:rFonts w:cstheme="majorBidi" w:hint="default"/>
+        <w:rFonts w:hint="default" w:cstheme="majorBidi"/>
         <w:color w:val="auto"/>
         <w:sz w:val="22"/>
       </w:rPr>
@@ -2716,7 +2922,7 @@
         <w:ind w:left="4680" w:hanging="1800"/>
       </w:pPr>
       <w:rPr>
-        <w:rFonts w:cstheme="majorBidi" w:hint="default"/>
+        <w:rFonts w:hint="default" w:cstheme="majorBidi"/>
         <w:color w:val="auto"/>
         <w:sz w:val="22"/>
       </w:rPr>
@@ -2735,7 +2941,7 @@
         <w:ind w:left="720" w:hanging="360"/>
       </w:pPr>
       <w:rPr>
-        <w:rFonts w:ascii="Arial" w:hAnsi="Arial" w:hint="default"/>
+        <w:rFonts w:hint="default" w:ascii="Arial" w:hAnsi="Arial"/>
       </w:rPr>
     </w:lvl>
     <w:lvl w:ilvl="1">
@@ -3014,7 +3220,7 @@
     <w:nsid w:val="362D0D7C"/>
     <w:multiLevelType w:val="hybridMultilevel"/>
     <w:tmpl w:val="FF60A128"/>
-    <w:lvl w:ilvl="0" w:tplc="CA9EC5BA">
+    <w:lvl w:ilvl="0">
       <w:start w:val="3"/>
       <w:numFmt w:val="decimal"/>
       <w:lvlText w:val="%1."/>
@@ -3026,7 +3232,7 @@
         <w:ind w:left="720" w:hanging="360"/>
       </w:pPr>
     </w:lvl>
-    <w:lvl w:ilvl="1" w:tplc="1EC6DD1E" w:tentative="1">
+    <w:lvl w:ilvl="1" w:tentative="1">
       <w:start w:val="1"/>
       <w:numFmt w:val="decimal"/>
       <w:lvlText w:val="%2."/>
@@ -3038,7 +3244,7 @@
         <w:ind w:left="1440" w:hanging="360"/>
       </w:pPr>
     </w:lvl>
-    <w:lvl w:ilvl="2" w:tplc="7D885950" w:tentative="1">
+    <w:lvl w:ilvl="2" w:tentative="1">
       <w:start w:val="1"/>
       <w:numFmt w:val="decimal"/>
       <w:lvlText w:val="%3."/>
@@ -3050,7 +3256,7 @@
         <w:ind w:left="2160" w:hanging="360"/>
       </w:pPr>
     </w:lvl>
-    <w:lvl w:ilvl="3" w:tplc="AC0E1182" w:tentative="1">
+    <w:lvl w:ilvl="3" w:tentative="1">
       <w:start w:val="1"/>
       <w:numFmt w:val="decimal"/>
       <w:lvlText w:val="%4."/>
@@ -3062,7 +3268,7 @@
         <w:ind w:left="2880" w:hanging="360"/>
       </w:pPr>
     </w:lvl>
-    <w:lvl w:ilvl="4" w:tplc="25F0C9DE" w:tentative="1">
+    <w:lvl w:ilvl="4" w:tentative="1">
       <w:start w:val="1"/>
       <w:numFmt w:val="decimal"/>
       <w:lvlText w:val="%5."/>
@@ -3074,7 +3280,7 @@
         <w:ind w:left="3600" w:hanging="360"/>
       </w:pPr>
     </w:lvl>
-    <w:lvl w:ilvl="5" w:tplc="CF1AAC96" w:tentative="1">
+    <w:lvl w:ilvl="5" w:tentative="1">
       <w:start w:val="1"/>
       <w:numFmt w:val="decimal"/>
       <w:lvlText w:val="%6."/>
@@ -3086,7 +3292,7 @@
         <w:ind w:left="4320" w:hanging="360"/>
       </w:pPr>
     </w:lvl>
-    <w:lvl w:ilvl="6" w:tplc="87B84794" w:tentative="1">
+    <w:lvl w:ilvl="6" w:tentative="1">
       <w:start w:val="1"/>
       <w:numFmt w:val="decimal"/>
       <w:lvlText w:val="%7."/>
@@ -3098,7 +3304,7 @@
         <w:ind w:left="5040" w:hanging="360"/>
       </w:pPr>
     </w:lvl>
-    <w:lvl w:ilvl="7" w:tplc="4BCEA10C" w:tentative="1">
+    <w:lvl w:ilvl="7" w:tentative="1">
       <w:start w:val="1"/>
       <w:numFmt w:val="decimal"/>
       <w:lvlText w:val="%8."/>
@@ -3110,7 +3316,7 @@
         <w:ind w:left="5760" w:hanging="360"/>
       </w:pPr>
     </w:lvl>
-    <w:lvl w:ilvl="8" w:tplc="C5C4A94A" w:tentative="1">
+    <w:lvl w:ilvl="8" w:tentative="1">
       <w:start w:val="1"/>
       <w:numFmt w:val="decimal"/>
       <w:lvlText w:val="%9."/>
@@ -3125,7 +3331,7 @@
   </w:abstractNum>
   <w:abstractNum w:abstractNumId="17" w15:restartNumberingAfterBreak="0">
     <w:nsid w:val="39633DF9"/>
-    <w:multiLevelType w:val="hybridMultilevel"/>
+    <w:multiLevelType w:val="multilevel"/>
     <w:tmpl w:val="69F2FEBE"/>
     <w:lvl w:ilvl="0" w:tplc="FDA079FC">
       <w:start w:val="2"/>
@@ -3351,7 +3557,7 @@
   </w:abstractNum>
   <w:abstractNum w:abstractNumId="19" w15:restartNumberingAfterBreak="0">
     <w:nsid w:val="3EDE10B2"/>
-    <w:multiLevelType w:val="hybridMultilevel"/>
+    <w:multiLevelType w:val="multilevel"/>
     <w:tmpl w:val="4A586CA8"/>
     <w:lvl w:ilvl="0" w:tplc="A3B630F6">
       <w:start w:val="2"/>
@@ -3464,7 +3670,7 @@
   </w:abstractNum>
   <w:abstractNum w:abstractNumId="20" w15:restartNumberingAfterBreak="0">
     <w:nsid w:val="417A143F"/>
-    <w:multiLevelType w:val="hybridMultilevel"/>
+    <w:multiLevelType w:val="multilevel"/>
     <w:tmpl w:val="F710E99C"/>
     <w:lvl w:ilvl="0" w:tplc="E48C633A">
       <w:start w:val="2"/>
@@ -3577,7 +3783,7 @@
   </w:abstractNum>
   <w:abstractNum w:abstractNumId="21" w15:restartNumberingAfterBreak="0">
     <w:nsid w:val="422B1D95"/>
-    <w:multiLevelType w:val="hybridMultilevel"/>
+    <w:multiLevelType w:val="multilevel"/>
     <w:tmpl w:val="303CE436"/>
     <w:lvl w:ilvl="0" w:tplc="0409000F">
       <w:start w:val="1"/>
@@ -3665,7 +3871,7 @@
     <w:nsid w:val="46F01D70"/>
     <w:multiLevelType w:val="hybridMultilevel"/>
     <w:tmpl w:val="2DD242E2"/>
-    <w:lvl w:ilvl="0" w:tplc="0EB20D4E">
+    <w:lvl w:ilvl="0">
       <w:start w:val="5"/>
       <w:numFmt w:val="decimal"/>
       <w:lvlText w:val="%1."/>
@@ -3677,7 +3883,7 @@
         <w:ind w:left="720" w:hanging="360"/>
       </w:pPr>
     </w:lvl>
-    <w:lvl w:ilvl="1" w:tplc="ECB0B0A6" w:tentative="1">
+    <w:lvl w:ilvl="1" w:tentative="1">
       <w:start w:val="1"/>
       <w:numFmt w:val="decimal"/>
       <w:lvlText w:val="%2."/>
@@ -3689,7 +3895,7 @@
         <w:ind w:left="1440" w:hanging="360"/>
       </w:pPr>
     </w:lvl>
-    <w:lvl w:ilvl="2" w:tplc="77020C9A" w:tentative="1">
+    <w:lvl w:ilvl="2" w:tentative="1">
       <w:start w:val="1"/>
       <w:numFmt w:val="decimal"/>
       <w:lvlText w:val="%3."/>
@@ -3701,7 +3907,7 @@
         <w:ind w:left="2160" w:hanging="360"/>
       </w:pPr>
     </w:lvl>
-    <w:lvl w:ilvl="3" w:tplc="BE9C2110" w:tentative="1">
+    <w:lvl w:ilvl="3" w:tentative="1">
       <w:start w:val="1"/>
       <w:numFmt w:val="decimal"/>
       <w:lvlText w:val="%4."/>
@@ -3713,7 +3919,7 @@
         <w:ind w:left="2880" w:hanging="360"/>
       </w:pPr>
     </w:lvl>
-    <w:lvl w:ilvl="4" w:tplc="EDE27D94" w:tentative="1">
+    <w:lvl w:ilvl="4" w:tentative="1">
       <w:start w:val="1"/>
       <w:numFmt w:val="decimal"/>
       <w:lvlText w:val="%5."/>
@@ -3725,7 +3931,7 @@
         <w:ind w:left="3600" w:hanging="360"/>
       </w:pPr>
     </w:lvl>
-    <w:lvl w:ilvl="5" w:tplc="FD2AF928" w:tentative="1">
+    <w:lvl w:ilvl="5" w:tentative="1">
       <w:start w:val="1"/>
       <w:numFmt w:val="decimal"/>
       <w:lvlText w:val="%6."/>
@@ -3737,7 +3943,7 @@
         <w:ind w:left="4320" w:hanging="360"/>
       </w:pPr>
     </w:lvl>
-    <w:lvl w:ilvl="6" w:tplc="33861660" w:tentative="1">
+    <w:lvl w:ilvl="6" w:tentative="1">
       <w:start w:val="1"/>
       <w:numFmt w:val="decimal"/>
       <w:lvlText w:val="%7."/>
@@ -3749,7 +3955,7 @@
         <w:ind w:left="5040" w:hanging="360"/>
       </w:pPr>
     </w:lvl>
-    <w:lvl w:ilvl="7" w:tplc="AA5C2FD4" w:tentative="1">
+    <w:lvl w:ilvl="7" w:tentative="1">
       <w:start w:val="1"/>
       <w:numFmt w:val="decimal"/>
       <w:lvlText w:val="%8."/>
@@ -3761,7 +3967,7 @@
         <w:ind w:left="5760" w:hanging="360"/>
       </w:pPr>
     </w:lvl>
-    <w:lvl w:ilvl="8" w:tplc="5F98B62E" w:tentative="1">
+    <w:lvl w:ilvl="8" w:tentative="1">
       <w:start w:val="1"/>
       <w:numFmt w:val="decimal"/>
       <w:lvlText w:val="%9."/>
@@ -3799,7 +4005,7 @@
         <w:ind w:left="792" w:hanging="432"/>
       </w:pPr>
       <w:rPr>
-        <w:rFonts w:ascii="Arial" w:hAnsi="Arial" w:hint="default"/>
+        <w:rFonts w:hint="default" w:ascii="Arial" w:hAnsi="Arial"/>
       </w:rPr>
     </w:lvl>
     <w:lvl w:ilvl="2">
@@ -3891,7 +4097,7 @@
     <w:nsid w:val="53273732"/>
     <w:multiLevelType w:val="hybridMultilevel"/>
     <w:tmpl w:val="7402ED26"/>
-    <w:lvl w:ilvl="0" w:tplc="EDFA5236">
+    <w:lvl w:ilvl="0">
       <w:start w:val="1"/>
       <w:numFmt w:val="decimal"/>
       <w:lvlText w:val="%1."/>
@@ -3903,7 +4109,7 @@
         <w:ind w:left="720" w:hanging="360"/>
       </w:pPr>
     </w:lvl>
-    <w:lvl w:ilvl="1" w:tplc="78086A68">
+    <w:lvl w:ilvl="1">
       <w:start w:val="1"/>
       <w:numFmt w:val="decimal"/>
       <w:lvlText w:val="%2."/>
@@ -3915,7 +4121,7 @@
         <w:ind w:left="1440" w:hanging="360"/>
       </w:pPr>
     </w:lvl>
-    <w:lvl w:ilvl="2" w:tplc="8166B660" w:tentative="1">
+    <w:lvl w:ilvl="2" w:tentative="1">
       <w:start w:val="1"/>
       <w:numFmt w:val="decimal"/>
       <w:lvlText w:val="%3."/>
@@ -3927,7 +4133,7 @@
         <w:ind w:left="2160" w:hanging="360"/>
       </w:pPr>
     </w:lvl>
-    <w:lvl w:ilvl="3" w:tplc="334432B2" w:tentative="1">
+    <w:lvl w:ilvl="3" w:tentative="1">
       <w:start w:val="1"/>
       <w:numFmt w:val="decimal"/>
       <w:lvlText w:val="%4."/>
@@ -3939,7 +4145,7 @@
         <w:ind w:left="2880" w:hanging="360"/>
       </w:pPr>
     </w:lvl>
-    <w:lvl w:ilvl="4" w:tplc="1C626300" w:tentative="1">
+    <w:lvl w:ilvl="4" w:tentative="1">
       <w:start w:val="1"/>
       <w:numFmt w:val="decimal"/>
       <w:lvlText w:val="%5."/>
@@ -3951,7 +4157,7 @@
         <w:ind w:left="3600" w:hanging="360"/>
       </w:pPr>
     </w:lvl>
-    <w:lvl w:ilvl="5" w:tplc="8E7A680C" w:tentative="1">
+    <w:lvl w:ilvl="5" w:tentative="1">
       <w:start w:val="1"/>
       <w:numFmt w:val="decimal"/>
       <w:lvlText w:val="%6."/>
@@ -3963,7 +4169,7 @@
         <w:ind w:left="4320" w:hanging="360"/>
       </w:pPr>
     </w:lvl>
-    <w:lvl w:ilvl="6" w:tplc="EB2442F8" w:tentative="1">
+    <w:lvl w:ilvl="6" w:tentative="1">
       <w:start w:val="1"/>
       <w:numFmt w:val="decimal"/>
       <w:lvlText w:val="%7."/>
@@ -3975,7 +4181,7 @@
         <w:ind w:left="5040" w:hanging="360"/>
       </w:pPr>
     </w:lvl>
-    <w:lvl w:ilvl="7" w:tplc="77E28690" w:tentative="1">
+    <w:lvl w:ilvl="7" w:tentative="1">
       <w:start w:val="1"/>
       <w:numFmt w:val="decimal"/>
       <w:lvlText w:val="%8."/>
@@ -3987,7 +4193,7 @@
         <w:ind w:left="5760" w:hanging="360"/>
       </w:pPr>
     </w:lvl>
-    <w:lvl w:ilvl="8" w:tplc="A5506374" w:tentative="1">
+    <w:lvl w:ilvl="8" w:tentative="1">
       <w:start w:val="1"/>
       <w:numFmt w:val="decimal"/>
       <w:lvlText w:val="%9."/>
@@ -4002,7 +4208,7 @@
   </w:abstractNum>
   <w:abstractNum w:abstractNumId="25" w15:restartNumberingAfterBreak="0">
     <w:nsid w:val="55B37401"/>
-    <w:multiLevelType w:val="hybridMultilevel"/>
+    <w:multiLevelType w:val="multilevel"/>
     <w:tmpl w:val="123AA4CC"/>
     <w:lvl w:ilvl="0" w:tplc="271CCB6A">
       <w:start w:val="1"/>
@@ -4228,7 +4434,7 @@
   </w:abstractNum>
   <w:abstractNum w:abstractNumId="27" w15:restartNumberingAfterBreak="0">
     <w:nsid w:val="658B560E"/>
-    <w:multiLevelType w:val="hybridMultilevel"/>
+    <w:multiLevelType w:val="multilevel"/>
     <w:tmpl w:val="D55267C8"/>
     <w:lvl w:ilvl="0" w:tplc="AA3C6734">
       <w:start w:val="1"/>
@@ -4240,7 +4446,7 @@
         <w:ind w:left="288" w:hanging="288"/>
       </w:pPr>
       <w:rPr>
-        <w:rFonts w:ascii="Arial" w:hAnsi="Arial" w:hint="default"/>
+        <w:rFonts w:hint="default" w:ascii="Arial" w:hAnsi="Arial"/>
       </w:rPr>
     </w:lvl>
     <w:lvl w:ilvl="1" w:tplc="04090019">
@@ -4341,7 +4547,7 @@
         <w:ind w:left="792" w:hanging="432"/>
       </w:pPr>
       <w:rPr>
-        <w:rFonts w:ascii="Arial" w:hAnsi="Arial" w:hint="default"/>
+        <w:rFonts w:hint="default" w:ascii="Arial" w:hAnsi="Arial"/>
       </w:rPr>
     </w:lvl>
     <w:lvl w:ilvl="2">
@@ -4906,7 +5112,7 @@
         <w:ind w:left="792" w:hanging="432"/>
       </w:pPr>
       <w:rPr>
-        <w:rFonts w:ascii="Arial" w:hAnsi="Arial" w:hint="default"/>
+        <w:rFonts w:hint="default" w:ascii="Arial" w:hAnsi="Arial"/>
       </w:rPr>
     </w:lvl>
     <w:lvl w:ilvl="2">
@@ -5019,7 +5225,7 @@
         <w:ind w:left="792" w:hanging="432"/>
       </w:pPr>
       <w:rPr>
-        <w:rFonts w:ascii="Arial" w:hAnsi="Arial" w:hint="default"/>
+        <w:rFonts w:hint="default" w:ascii="Arial" w:hAnsi="Arial"/>
       </w:rPr>
     </w:lvl>
     <w:lvl w:ilvl="2">
@@ -5399,7 +5605,7 @@
   <w:docDefaults>
     <w:rPrDefault>
       <w:rPr>
-        <w:rFonts w:asciiTheme="minorHAnsi" w:eastAsiaTheme="minorEastAsia" w:hAnsiTheme="minorHAnsi" w:cstheme="minorBidi"/>
+        <w:rFonts w:asciiTheme="minorHAnsi" w:hAnsiTheme="minorHAnsi" w:eastAsiaTheme="minorEastAsia" w:cstheme="minorBidi"/>
         <w:sz w:val="24"/>
         <w:szCs w:val="24"/>
         <w:lang w:val="en-US" w:eastAsia="en-US" w:bidi="ar-SA"/>
@@ -5410,14 +5616,14 @@
   <w:latentStyles w:defLockedState="0" w:defUIPriority="99" w:defSemiHidden="0" w:defUnhideWhenUsed="0" w:defQFormat="0" w:count="376">
     <w:lsdException w:name="Normal" w:uiPriority="0" w:qFormat="1"/>
     <w:lsdException w:name="heading 1" w:uiPriority="9" w:qFormat="1"/>
-    <w:lsdException w:name="heading 2" w:semiHidden="1" w:uiPriority="9" w:unhideWhenUsed="1" w:qFormat="1"/>
-    <w:lsdException w:name="heading 3" w:semiHidden="1" w:uiPriority="9" w:unhideWhenUsed="1" w:qFormat="1"/>
-    <w:lsdException w:name="heading 4" w:semiHidden="1" w:uiPriority="9" w:unhideWhenUsed="1" w:qFormat="1"/>
-    <w:lsdException w:name="heading 5" w:semiHidden="1" w:uiPriority="9" w:unhideWhenUsed="1" w:qFormat="1"/>
-    <w:lsdException w:name="heading 6" w:semiHidden="1" w:uiPriority="9" w:unhideWhenUsed="1" w:qFormat="1"/>
-    <w:lsdException w:name="heading 7" w:semiHidden="1" w:uiPriority="9" w:unhideWhenUsed="1" w:qFormat="1"/>
-    <w:lsdException w:name="heading 8" w:semiHidden="1" w:uiPriority="9" w:unhideWhenUsed="1" w:qFormat="1"/>
-    <w:lsdException w:name="heading 9" w:semiHidden="1" w:uiPriority="9" w:unhideWhenUsed="1" w:qFormat="1"/>
+    <w:lsdException w:name="heading 2" w:uiPriority="9" w:semiHidden="1" w:unhideWhenUsed="1" w:qFormat="1"/>
+    <w:lsdException w:name="heading 3" w:uiPriority="9" w:semiHidden="1" w:unhideWhenUsed="1" w:qFormat="1"/>
+    <w:lsdException w:name="heading 4" w:uiPriority="9" w:semiHidden="1" w:unhideWhenUsed="1" w:qFormat="1"/>
+    <w:lsdException w:name="heading 5" w:uiPriority="9" w:semiHidden="1" w:unhideWhenUsed="1" w:qFormat="1"/>
+    <w:lsdException w:name="heading 6" w:uiPriority="9" w:semiHidden="1" w:unhideWhenUsed="1" w:qFormat="1"/>
+    <w:lsdException w:name="heading 7" w:uiPriority="9" w:semiHidden="1" w:unhideWhenUsed="1" w:qFormat="1"/>
+    <w:lsdException w:name="heading 8" w:uiPriority="9" w:semiHidden="1" w:unhideWhenUsed="1" w:qFormat="1"/>
+    <w:lsdException w:name="heading 9" w:uiPriority="9" w:semiHidden="1" w:unhideWhenUsed="1" w:qFormat="1"/>
     <w:lsdException w:name="index 1" w:semiHidden="1" w:unhideWhenUsed="1"/>
     <w:lsdException w:name="index 2" w:semiHidden="1" w:unhideWhenUsed="1"/>
     <w:lsdException w:name="index 3" w:semiHidden="1" w:unhideWhenUsed="1"/>
@@ -5427,22 +5633,22 @@
     <w:lsdException w:name="index 7" w:semiHidden="1" w:unhideWhenUsed="1"/>
     <w:lsdException w:name="index 8" w:semiHidden="1" w:unhideWhenUsed="1"/>
     <w:lsdException w:name="index 9" w:semiHidden="1" w:unhideWhenUsed="1"/>
-    <w:lsdException w:name="toc 1" w:semiHidden="1" w:uiPriority="39" w:unhideWhenUsed="1"/>
-    <w:lsdException w:name="toc 2" w:semiHidden="1" w:uiPriority="39" w:unhideWhenUsed="1"/>
-    <w:lsdException w:name="toc 3" w:semiHidden="1" w:uiPriority="39" w:unhideWhenUsed="1"/>
-    <w:lsdException w:name="toc 4" w:semiHidden="1" w:uiPriority="39" w:unhideWhenUsed="1"/>
-    <w:lsdException w:name="toc 5" w:semiHidden="1" w:uiPriority="39" w:unhideWhenUsed="1"/>
-    <w:lsdException w:name="toc 6" w:semiHidden="1" w:uiPriority="39" w:unhideWhenUsed="1"/>
-    <w:lsdException w:name="toc 7" w:semiHidden="1" w:uiPriority="39" w:unhideWhenUsed="1"/>
-    <w:lsdException w:name="toc 8" w:semiHidden="1" w:uiPriority="39" w:unhideWhenUsed="1"/>
-    <w:lsdException w:name="toc 9" w:semiHidden="1" w:uiPriority="39" w:unhideWhenUsed="1"/>
+    <w:lsdException w:name="toc 1" w:uiPriority="39" w:semiHidden="1" w:unhideWhenUsed="1"/>
+    <w:lsdException w:name="toc 2" w:uiPriority="39" w:semiHidden="1" w:unhideWhenUsed="1"/>
+    <w:lsdException w:name="toc 3" w:uiPriority="39" w:semiHidden="1" w:unhideWhenUsed="1"/>
+    <w:lsdException w:name="toc 4" w:uiPriority="39" w:semiHidden="1" w:unhideWhenUsed="1"/>
+    <w:lsdException w:name="toc 5" w:uiPriority="39" w:semiHidden="1" w:unhideWhenUsed="1"/>
+    <w:lsdException w:name="toc 6" w:uiPriority="39" w:semiHidden="1" w:unhideWhenUsed="1"/>
+    <w:lsdException w:name="toc 7" w:uiPriority="39" w:semiHidden="1" w:unhideWhenUsed="1"/>
+    <w:lsdException w:name="toc 8" w:uiPriority="39" w:semiHidden="1" w:unhideWhenUsed="1"/>
+    <w:lsdException w:name="toc 9" w:uiPriority="39" w:semiHidden="1" w:unhideWhenUsed="1"/>
     <w:lsdException w:name="Normal Indent" w:semiHidden="1" w:unhideWhenUsed="1"/>
     <w:lsdException w:name="footnote text" w:semiHidden="1" w:unhideWhenUsed="1"/>
     <w:lsdException w:name="annotation text" w:semiHidden="1" w:unhideWhenUsed="1"/>
     <w:lsdException w:name="header" w:semiHidden="1" w:unhideWhenUsed="1"/>
     <w:lsdException w:name="footer" w:semiHidden="1" w:unhideWhenUsed="1"/>
     <w:lsdException w:name="index heading" w:semiHidden="1" w:unhideWhenUsed="1"/>
-    <w:lsdException w:name="caption" w:semiHidden="1" w:uiPriority="35" w:unhideWhenUsed="1" w:qFormat="1"/>
+    <w:lsdException w:name="caption" w:uiPriority="35" w:semiHidden="1" w:unhideWhenUsed="1" w:qFormat="1"/>
     <w:lsdException w:name="table of figures" w:semiHidden="1" w:unhideWhenUsed="1"/>
     <w:lsdException w:name="envelope address" w:semiHidden="1" w:unhideWhenUsed="1"/>
     <w:lsdException w:name="envelope return" w:semiHidden="1" w:unhideWhenUsed="1"/>
@@ -5473,8 +5679,8 @@
     <w:lsdException w:name="Title" w:uiPriority="10" w:qFormat="1"/>
     <w:lsdException w:name="Closing" w:semiHidden="1" w:unhideWhenUsed="1"/>
     <w:lsdException w:name="Signature" w:semiHidden="1" w:unhideWhenUsed="1"/>
-    <w:lsdException w:name="Default Paragraph Font" w:semiHidden="1" w:uiPriority="1" w:unhideWhenUsed="1"/>
-    <w:lsdException w:name="Body Text" w:semiHidden="1" w:uiPriority="0" w:unhideWhenUsed="1"/>
+    <w:lsdException w:name="Default Paragraph Font" w:uiPriority="1" w:semiHidden="1" w:unhideWhenUsed="1"/>
+    <w:lsdException w:name="Body Text" w:uiPriority="0" w:semiHidden="1" w:unhideWhenUsed="1"/>
     <w:lsdException w:name="Body Text Indent" w:semiHidden="1" w:unhideWhenUsed="1"/>
     <w:lsdException w:name="List Continue" w:semiHidden="1" w:unhideWhenUsed="1"/>
     <w:lsdException w:name="List Continue 2" w:semiHidden="1" w:unhideWhenUsed="1"/>
@@ -5673,8 +5879,8 @@
     <w:lsdException w:name="Subtle Reference" w:uiPriority="31" w:qFormat="1"/>
     <w:lsdException w:name="Intense Reference" w:uiPriority="32" w:qFormat="1"/>
     <w:lsdException w:name="Book Title" w:uiPriority="33" w:qFormat="1"/>
-    <w:lsdException w:name="Bibliography" w:semiHidden="1" w:uiPriority="37" w:unhideWhenUsed="1"/>
-    <w:lsdException w:name="TOC Heading" w:semiHidden="1" w:uiPriority="39" w:unhideWhenUsed="1" w:qFormat="1"/>
+    <w:lsdException w:name="Bibliography" w:uiPriority="37" w:semiHidden="1" w:unhideWhenUsed="1"/>
+    <w:lsdException w:name="TOC Heading" w:uiPriority="39" w:semiHidden="1" w:unhideWhenUsed="1" w:qFormat="1"/>
     <w:lsdException w:name="Grid Table 4" w:uiPriority="49"/>
     <w:lsdException w:name="Grid Table 5 Dark" w:uiPriority="50"/>
     <w:lsdException w:name="Grid Table 6 Colorful" w:uiPriority="51"/>
@@ -5776,7 +5982,7 @@
     <w:lsdException w:name="Unresolved Mention" w:semiHidden="1" w:unhideWhenUsed="1"/>
     <w:lsdException w:name="Smart Link" w:semiHidden="1" w:unhideWhenUsed="1"/>
   </w:latentStyles>
-  <w:style w:type="paragraph" w:default="1" w:styleId="Normal">
+  <w:style w:type="paragraph" w:styleId="Normal" w:default="1">
     <w:name w:val="Normal"/>
     <w:qFormat/>
   </w:style>
@@ -5798,7 +6004,7 @@
       <w:outlineLvl w:val="0"/>
     </w:pPr>
     <w:rPr>
-      <w:rFonts w:ascii="Arial" w:eastAsiaTheme="majorEastAsia" w:hAnsi="Arial" w:cstheme="majorBidi"/>
+      <w:rFonts w:ascii="Arial" w:hAnsi="Arial" w:eastAsiaTheme="majorEastAsia" w:cstheme="majorBidi"/>
       <w:b/>
       <w:bCs/>
       <w:szCs w:val="32"/>
@@ -5822,21 +6028,21 @@
       <w:outlineLvl w:val="1"/>
     </w:pPr>
     <w:rPr>
-      <w:rFonts w:ascii="Arial" w:eastAsiaTheme="majorEastAsia" w:hAnsi="Arial" w:cstheme="majorBidi"/>
+      <w:rFonts w:ascii="Arial" w:hAnsi="Arial" w:eastAsiaTheme="majorEastAsia" w:cstheme="majorBidi"/>
       <w:b/>
       <w:bCs/>
       <w:sz w:val="22"/>
       <w:szCs w:val="26"/>
-      <w:bdr w:val="none" w:sz="0" w:space="0" w:color="auto" w:frame="1"/>
+      <w:bdr w:val="none" w:color="auto" w:sz="0" w:space="0" w:frame="1"/>
     </w:rPr>
   </w:style>
-  <w:style w:type="character" w:default="1" w:styleId="DefaultParagraphFont">
+  <w:style w:type="character" w:styleId="DefaultParagraphFont" w:default="1">
     <w:name w:val="Default Paragraph Font"/>
     <w:uiPriority w:val="1"/>
     <w:semiHidden/>
     <w:unhideWhenUsed/>
   </w:style>
-  <w:style w:type="table" w:default="1" w:styleId="TableNormal">
+  <w:style w:type="table" w:styleId="TableNormal" w:default="1">
     <w:name w:val="Normal Table"/>
     <w:uiPriority w:val="99"/>
     <w:semiHidden/>
@@ -5851,7 +6057,7 @@
       </w:tblCellMar>
     </w:tblPr>
   </w:style>
-  <w:style w:type="numbering" w:default="1" w:styleId="NoList">
+  <w:style w:type="numbering" w:styleId="NoList" w:default="1">
     <w:name w:val="No List"/>
     <w:uiPriority w:val="99"/>
     <w:semiHidden/>
@@ -5871,19 +6077,19 @@
       <w:jc w:val="both"/>
     </w:pPr>
     <w:rPr>
-      <w:rFonts w:ascii="Times New Roman" w:eastAsia="SimSun" w:hAnsi="Times New Roman" w:cs="Times New Roman"/>
+      <w:rFonts w:ascii="Times New Roman" w:hAnsi="Times New Roman" w:eastAsia="SimSun" w:cs="Times New Roman"/>
       <w:spacing w:val="-1"/>
       <w:sz w:val="20"/>
       <w:szCs w:val="20"/>
       <w:lang w:val="x-none" w:eastAsia="x-none"/>
     </w:rPr>
   </w:style>
-  <w:style w:type="character" w:customStyle="1" w:styleId="BodyTextChar">
+  <w:style w:type="character" w:styleId="BodyTextChar" w:customStyle="1">
     <w:name w:val="Body Text Char"/>
     <w:link w:val="BodyText"/>
     <w:rsid w:val="00307323"/>
     <w:rPr>
-      <w:rFonts w:ascii="Times New Roman" w:eastAsia="SimSun" w:hAnsi="Times New Roman" w:cs="Times New Roman"/>
+      <w:rFonts w:ascii="Times New Roman" w:hAnsi="Times New Roman" w:eastAsia="SimSun" w:cs="Times New Roman"/>
       <w:spacing w:val="-1"/>
       <w:sz w:val="20"/>
       <w:szCs w:val="20"/>
@@ -5917,37 +6123,37 @@
       <w:szCs w:val="20"/>
     </w:rPr>
   </w:style>
-  <w:style w:type="character" w:customStyle="1" w:styleId="spelle">
+  <w:style w:type="character" w:styleId="spelle" w:customStyle="1">
     <w:name w:val="spelle"/>
     <w:basedOn w:val="DefaultParagraphFont"/>
     <w:rsid w:val="00C61132"/>
   </w:style>
-  <w:style w:type="character" w:customStyle="1" w:styleId="Heading1Char">
+  <w:style w:type="character" w:styleId="Heading1Char" w:customStyle="1">
     <w:name w:val="Heading 1 Char"/>
     <w:basedOn w:val="DefaultParagraphFont"/>
     <w:link w:val="Heading1"/>
     <w:uiPriority w:val="9"/>
     <w:rsid w:val="0047792C"/>
     <w:rPr>
-      <w:rFonts w:ascii="Arial" w:eastAsiaTheme="majorEastAsia" w:hAnsi="Arial" w:cstheme="majorBidi"/>
+      <w:rFonts w:ascii="Arial" w:hAnsi="Arial" w:eastAsiaTheme="majorEastAsia" w:cstheme="majorBidi"/>
       <w:b/>
       <w:bCs/>
       <w:szCs w:val="32"/>
     </w:rPr>
   </w:style>
-  <w:style w:type="character" w:customStyle="1" w:styleId="Heading2Char">
+  <w:style w:type="character" w:styleId="Heading2Char" w:customStyle="1">
     <w:name w:val="Heading 2 Char"/>
     <w:basedOn w:val="DefaultParagraphFont"/>
     <w:link w:val="Heading2"/>
     <w:uiPriority w:val="9"/>
     <w:rsid w:val="00431C09"/>
     <w:rPr>
-      <w:rFonts w:ascii="Arial" w:eastAsiaTheme="majorEastAsia" w:hAnsi="Arial" w:cstheme="majorBidi"/>
+      <w:rFonts w:ascii="Arial" w:hAnsi="Arial" w:eastAsiaTheme="majorEastAsia" w:cstheme="majorBidi"/>
       <w:b/>
       <w:bCs/>
       <w:sz w:val="22"/>
       <w:szCs w:val="26"/>
-      <w:bdr w:val="none" w:sz="0" w:space="0" w:color="auto" w:frame="1"/>
+      <w:bdr w:val="none" w:color="auto" w:sz="0" w:space="0" w:frame="1"/>
     </w:rPr>
   </w:style>
   <w:style w:type="paragraph" w:styleId="ListParagraph">
@@ -5961,7 +6167,7 @@
       <w:contextualSpacing/>
     </w:pPr>
   </w:style>
-  <w:style w:type="paragraph" w:customStyle="1" w:styleId="paragraph">
+  <w:style w:type="paragraph" w:styleId="paragraph" w:customStyle="1">
     <w:name w:val="paragraph"/>
     <w:basedOn w:val="Normal"/>
     <w:rsid w:val="0079618E"/>
@@ -5969,15 +6175,15 @@
       <w:spacing w:before="100" w:beforeAutospacing="1" w:after="100" w:afterAutospacing="1"/>
     </w:pPr>
     <w:rPr>
-      <w:rFonts w:ascii="Times New Roman" w:eastAsia="Times New Roman" w:hAnsi="Times New Roman" w:cs="Times New Roman"/>
+      <w:rFonts w:ascii="Times New Roman" w:hAnsi="Times New Roman" w:eastAsia="Times New Roman" w:cs="Times New Roman"/>
     </w:rPr>
   </w:style>
-  <w:style w:type="character" w:customStyle="1" w:styleId="normaltextrun">
+  <w:style w:type="character" w:styleId="normaltextrun" w:customStyle="1">
     <w:name w:val="normaltextrun"/>
     <w:basedOn w:val="DefaultParagraphFont"/>
     <w:rsid w:val="0079618E"/>
   </w:style>
-  <w:style w:type="character" w:customStyle="1" w:styleId="eop">
+  <w:style w:type="character" w:styleId="eop" w:customStyle="1">
     <w:name w:val="eop"/>
     <w:basedOn w:val="DefaultParagraphFont"/>
     <w:rsid w:val="0079618E"/>

</xml_diff>